<commit_message>
lexer and parser both wokr and parser taken in input of tokens
</commit_message>
<xml_diff>
--- a/CFLCW3.docx
+++ b/CFLCW3.docx
@@ -48,19 +48,11 @@
                 <w:lang w:val="en-US"/>
               </w:rPr>
             </w:pPr>
-            <w:proofErr w:type="spellStart"/>
-            <w:r>
-              <w:rPr>
-                <w:lang w:val="en-US"/>
-              </w:rPr>
-              <w:t>Stmt</w:t>
-            </w:r>
-            <w:proofErr w:type="spellEnd"/>
-            <w:r>
-              <w:rPr>
-                <w:lang w:val="en-US"/>
-              </w:rPr>
-              <w:t xml:space="preserve"> -&gt;</w:t>
+            <w:r>
+              <w:rPr>
+                <w:lang w:val="en-US"/>
+              </w:rPr>
+              <w:t>Stmt -&gt;</w:t>
             </w:r>
           </w:p>
         </w:tc>
@@ -80,61 +72,23 @@
               </w:rPr>
               <w:t xml:space="preserve">Skip | </w:t>
             </w:r>
-            <w:proofErr w:type="gramStart"/>
             <w:r>
               <w:rPr>
                 <w:rFonts w:ascii="Calibri" w:hAnsi="Calibri"/>
               </w:rPr>
-              <w:t>Id:=</w:t>
-            </w:r>
-            <w:proofErr w:type="spellStart"/>
-            <w:proofErr w:type="gramEnd"/>
+              <w:t>Id:=AExp</w:t>
+            </w:r>
             <w:r>
               <w:rPr>
                 <w:rFonts w:ascii="Calibri" w:hAnsi="Calibri"/>
               </w:rPr>
-              <w:t>AExp</w:t>
-            </w:r>
-            <w:proofErr w:type="spellEnd"/>
-            <w:r>
-              <w:rPr>
-                <w:rFonts w:ascii="Calibri" w:hAnsi="Calibri"/>
-              </w:rPr>
               <w:t xml:space="preserve"> </w:t>
             </w:r>
             <w:r>
               <w:rPr>
                 <w:lang w:val="en-US"/>
               </w:rPr>
-              <w:t xml:space="preserve">| If </w:t>
-            </w:r>
-            <w:proofErr w:type="spellStart"/>
-            <w:r>
-              <w:rPr>
-                <w:lang w:val="en-US"/>
-              </w:rPr>
-              <w:t>BExp</w:t>
-            </w:r>
-            <w:proofErr w:type="spellEnd"/>
-            <w:r>
-              <w:rPr>
-                <w:lang w:val="en-US"/>
-              </w:rPr>
-              <w:t xml:space="preserve"> then Block else Block | While </w:t>
-            </w:r>
-            <w:proofErr w:type="spellStart"/>
-            <w:r>
-              <w:rPr>
-                <w:lang w:val="en-US"/>
-              </w:rPr>
-              <w:t>BExp</w:t>
-            </w:r>
-            <w:proofErr w:type="spellEnd"/>
-            <w:r>
-              <w:rPr>
-                <w:lang w:val="en-US"/>
-              </w:rPr>
-              <w:t xml:space="preserve"> do Block</w:t>
+              <w:t>| If BExp then Block else Block | While BExp do Block</w:t>
             </w:r>
           </w:p>
           <w:p>
@@ -147,7 +101,25 @@
               <w:rPr>
                 <w:lang w:val="en-US"/>
               </w:rPr>
-              <w:t>| Read Id | Write Id | Write String</w:t>
+              <w:t xml:space="preserve">| Read </w:t>
+            </w:r>
+            <w:r>
+              <w:rPr>
+                <w:lang w:val="en-US"/>
+              </w:rPr>
+              <w:t xml:space="preserve">AExp </w:t>
+            </w:r>
+            <w:r>
+              <w:rPr>
+                <w:lang w:val="en-US"/>
+              </w:rPr>
+              <w:t xml:space="preserve">| Write </w:t>
+            </w:r>
+            <w:r>
+              <w:rPr>
+                <w:lang w:val="en-US"/>
+              </w:rPr>
+              <w:t>AExp</w:t>
             </w:r>
           </w:p>
         </w:tc>
@@ -163,19 +135,11 @@
                 <w:lang w:val="en-US"/>
               </w:rPr>
             </w:pPr>
-            <w:proofErr w:type="spellStart"/>
-            <w:r>
-              <w:rPr>
-                <w:lang w:val="en-US"/>
-              </w:rPr>
-              <w:t>Stmts</w:t>
-            </w:r>
-            <w:proofErr w:type="spellEnd"/>
-            <w:r>
-              <w:rPr>
-                <w:lang w:val="en-US"/>
-              </w:rPr>
-              <w:t xml:space="preserve"> -&gt;</w:t>
+            <w:r>
+              <w:rPr>
+                <w:lang w:val="en-US"/>
+              </w:rPr>
+              <w:t>Stmts -&gt;</w:t>
             </w:r>
           </w:p>
         </w:tc>
@@ -189,42 +153,12 @@
                 <w:lang w:val="en-US"/>
               </w:rPr>
             </w:pPr>
-            <w:proofErr w:type="spellStart"/>
-            <w:r>
-              <w:rPr>
-                <w:lang w:val="en-US"/>
-              </w:rPr>
-              <w:t>Stmt</w:t>
-            </w:r>
-            <w:proofErr w:type="spellEnd"/>
-            <w:r>
-              <w:rPr>
-                <w:lang w:val="en-US"/>
-              </w:rPr>
-              <w:t xml:space="preserve"> ; </w:t>
-            </w:r>
-            <w:proofErr w:type="spellStart"/>
-            <w:r>
-              <w:rPr>
-                <w:lang w:val="en-US"/>
-              </w:rPr>
-              <w:t>Stmt</w:t>
-            </w:r>
-            <w:proofErr w:type="spellEnd"/>
-            <w:r>
-              <w:rPr>
-                <w:lang w:val="en-US"/>
-              </w:rPr>
-              <w:t xml:space="preserve"> | </w:t>
-            </w:r>
-            <w:proofErr w:type="spellStart"/>
-            <w:r>
-              <w:rPr>
-                <w:lang w:val="en-US"/>
-              </w:rPr>
-              <w:t>Stmt</w:t>
-            </w:r>
-            <w:proofErr w:type="spellEnd"/>
+            <w:r>
+              <w:rPr>
+                <w:lang w:val="en-US"/>
+              </w:rPr>
+              <w:t>Stmt ; Stmt | Stmt</w:t>
+            </w:r>
           </w:p>
         </w:tc>
       </w:tr>
@@ -267,36 +201,8 @@
               <w:rPr>
                 <w:lang w:val="en-US"/>
               </w:rPr>
-              <w:t xml:space="preserve">{ </w:t>
-            </w:r>
-            <w:proofErr w:type="spellStart"/>
-            <w:r>
-              <w:rPr>
-                <w:lang w:val="en-US"/>
-              </w:rPr>
-              <w:t>Stmt</w:t>
-            </w:r>
-            <w:proofErr w:type="spellEnd"/>
-            <w:r>
-              <w:rPr>
-                <w:lang w:val="en-US"/>
-              </w:rPr>
-              <w:t xml:space="preserve"> </w:t>
-            </w:r>
-            <w:r>
-              <w:rPr>
-                <w:lang w:val="en-US"/>
-              </w:rPr>
-              <w:t xml:space="preserve">} | </w:t>
-            </w:r>
-            <w:proofErr w:type="spellStart"/>
-            <w:r>
-              <w:rPr>
-                <w:lang w:val="en-US"/>
-              </w:rPr>
-              <w:t>Stmt</w:t>
-            </w:r>
-            <w:proofErr w:type="spellEnd"/>
+              <w:t>{ Stmt } | Stmt</w:t>
+            </w:r>
           </w:p>
         </w:tc>
       </w:tr>
@@ -311,14 +217,12 @@
                 <w:lang w:val="en-US"/>
               </w:rPr>
             </w:pPr>
-            <w:proofErr w:type="spellStart"/>
             <w:r>
               <w:rPr>
                 <w:lang w:val="en-US"/>
               </w:rPr>
               <w:t>AExp</w:t>
             </w:r>
-            <w:proofErr w:type="spellEnd"/>
             <w:r>
               <w:rPr>
                 <w:lang w:val="en-US"/>
@@ -337,56 +241,12 @@
                 <w:lang w:val="en-US"/>
               </w:rPr>
             </w:pPr>
-            <w:proofErr w:type="spellStart"/>
-            <w:r>
-              <w:rPr>
-                <w:lang w:val="en-US"/>
-              </w:rPr>
-              <w:t>Te</w:t>
-            </w:r>
-            <w:proofErr w:type="spellEnd"/>
-            <w:r>
-              <w:rPr>
-                <w:lang w:val="en-US"/>
-              </w:rPr>
-              <w:t xml:space="preserve"> + </w:t>
-            </w:r>
-            <w:proofErr w:type="spellStart"/>
-            <w:r>
-              <w:rPr>
-                <w:lang w:val="en-US"/>
-              </w:rPr>
-              <w:t>AExp</w:t>
-            </w:r>
-            <w:proofErr w:type="spellEnd"/>
-            <w:r>
-              <w:rPr>
-                <w:lang w:val="en-US"/>
-              </w:rPr>
-              <w:t xml:space="preserve"> | </w:t>
-            </w:r>
-            <w:proofErr w:type="spellStart"/>
-            <w:r>
-              <w:rPr>
-                <w:lang w:val="en-US"/>
-              </w:rPr>
-              <w:t>Te</w:t>
-            </w:r>
-            <w:proofErr w:type="spellEnd"/>
-            <w:r>
-              <w:rPr>
-                <w:lang w:val="en-US"/>
-              </w:rPr>
-              <w:t xml:space="preserve"> - </w:t>
-            </w:r>
-            <w:proofErr w:type="spellStart"/>
-            <w:r>
-              <w:rPr>
-                <w:lang w:val="en-US"/>
-              </w:rPr>
-              <w:t>AExp</w:t>
-            </w:r>
-            <w:proofErr w:type="spellEnd"/>
+            <w:r>
+              <w:rPr>
+                <w:lang w:val="en-US"/>
+              </w:rPr>
+              <w:t>Te + AExp | Te - AExp</w:t>
+            </w:r>
           </w:p>
         </w:tc>
       </w:tr>
@@ -404,14 +264,12 @@
                 <w:lang w:val="en-US"/>
               </w:rPr>
             </w:pPr>
-            <w:proofErr w:type="spellStart"/>
             <w:r>
               <w:rPr>
                 <w:lang w:val="en-US"/>
               </w:rPr>
               <w:t>Te</w:t>
             </w:r>
-            <w:proofErr w:type="spellEnd"/>
             <w:r>
               <w:rPr>
                 <w:lang w:val="en-US"/>
@@ -434,16 +292,8 @@
               <w:rPr>
                 <w:lang w:val="en-US"/>
               </w:rPr>
-              <w:t xml:space="preserve">Fa * </w:t>
-            </w:r>
-            <w:proofErr w:type="spellStart"/>
-            <w:r>
-              <w:rPr>
-                <w:lang w:val="en-US"/>
-              </w:rPr>
-              <w:t>Te</w:t>
-            </w:r>
-            <w:proofErr w:type="spellEnd"/>
+              <w:t>Fa * Te</w:t>
+            </w:r>
           </w:p>
         </w:tc>
       </w:tr>
@@ -497,19 +347,17 @@
               </w:rPr>
               <w:t xml:space="preserve"> </w:t>
             </w:r>
-            <w:proofErr w:type="spellStart"/>
-            <w:r>
-              <w:rPr>
-                <w:lang w:val="en-US"/>
-              </w:rPr>
-              <w:t>AExp</w:t>
-            </w:r>
-            <w:proofErr w:type="spellEnd"/>
-            <w:r>
-              <w:rPr>
-                <w:lang w:val="en-US"/>
-              </w:rPr>
-              <w:t xml:space="preserve"> )</w:t>
+            <w:r>
+              <w:rPr>
+                <w:lang w:val="en-US"/>
+              </w:rPr>
+              <w:t>AExp )</w:t>
+            </w:r>
+            <w:r>
+              <w:rPr>
+                <w:lang w:val="en-US"/>
+              </w:rPr>
+              <w:t xml:space="preserve"> | Var | Num | Str</w:t>
             </w:r>
           </w:p>
         </w:tc>
@@ -528,14 +376,12 @@
                 <w:lang w:val="en-US"/>
               </w:rPr>
             </w:pPr>
-            <w:proofErr w:type="spellStart"/>
             <w:r>
               <w:rPr>
                 <w:lang w:val="en-US"/>
               </w:rPr>
               <w:t>BExp</w:t>
             </w:r>
-            <w:proofErr w:type="spellEnd"/>
             <w:r>
               <w:rPr>
                 <w:lang w:val="en-US"/>
@@ -554,19 +400,11 @@
                 <w:lang w:val="en-US"/>
               </w:rPr>
             </w:pPr>
-            <w:proofErr w:type="spellStart"/>
-            <w:r>
-              <w:rPr>
-                <w:lang w:val="en-US"/>
-              </w:rPr>
-              <w:t>AExp</w:t>
-            </w:r>
-            <w:proofErr w:type="spellEnd"/>
-            <w:r>
-              <w:rPr>
-                <w:lang w:val="en-US"/>
-              </w:rPr>
-              <w:t xml:space="preserve"> </w:t>
+            <w:r>
+              <w:rPr>
+                <w:lang w:val="en-US"/>
+              </w:rPr>
+              <w:t xml:space="preserve">AExp </w:t>
             </w:r>
             <w:r>
               <w:rPr>
@@ -578,119 +416,49 @@
               <w:rPr>
                 <w:lang w:val="en-US"/>
               </w:rPr>
-              <w:t xml:space="preserve"> </w:t>
-            </w:r>
-            <w:proofErr w:type="spellStart"/>
-            <w:r>
-              <w:rPr>
-                <w:lang w:val="en-US"/>
-              </w:rPr>
-              <w:t>AExp</w:t>
-            </w:r>
-            <w:proofErr w:type="spellEnd"/>
+              <w:t xml:space="preserve"> AExp | AExp != AExp | AExp &lt; AExp | AExp &gt; AExp</w:t>
+            </w:r>
+            <w:r>
+              <w:rPr>
+                <w:lang w:val="en-US"/>
+              </w:rPr>
+              <w:t xml:space="preserve"> | true | false | (BExp)</w:t>
+            </w:r>
             <w:r>
               <w:rPr>
                 <w:lang w:val="en-US"/>
               </w:rPr>
               <w:t xml:space="preserve"> | </w:t>
             </w:r>
-            <w:proofErr w:type="spellStart"/>
-            <w:r>
-              <w:rPr>
-                <w:lang w:val="en-US"/>
-              </w:rPr>
-              <w:t>AExp</w:t>
-            </w:r>
-            <w:proofErr w:type="spellEnd"/>
-            <w:r>
-              <w:rPr>
-                <w:lang w:val="en-US"/>
-              </w:rPr>
-              <w:t xml:space="preserve"> != </w:t>
-            </w:r>
-            <w:proofErr w:type="spellStart"/>
-            <w:r>
-              <w:rPr>
-                <w:lang w:val="en-US"/>
-              </w:rPr>
-              <w:t>AExp</w:t>
-            </w:r>
-            <w:proofErr w:type="spellEnd"/>
-            <w:r>
-              <w:rPr>
-                <w:lang w:val="en-US"/>
-              </w:rPr>
-              <w:t xml:space="preserve"> | </w:t>
-            </w:r>
-            <w:proofErr w:type="spellStart"/>
-            <w:r>
-              <w:rPr>
-                <w:lang w:val="en-US"/>
-              </w:rPr>
-              <w:t>AExp</w:t>
-            </w:r>
-            <w:proofErr w:type="spellEnd"/>
-            <w:r>
-              <w:rPr>
-                <w:lang w:val="en-US"/>
-              </w:rPr>
-              <w:t xml:space="preserve"> &lt; </w:t>
-            </w:r>
-            <w:proofErr w:type="spellStart"/>
-            <w:r>
-              <w:rPr>
-                <w:lang w:val="en-US"/>
-              </w:rPr>
-              <w:t>AExp</w:t>
-            </w:r>
-            <w:proofErr w:type="spellEnd"/>
-            <w:r>
-              <w:rPr>
-                <w:lang w:val="en-US"/>
-              </w:rPr>
-              <w:t xml:space="preserve"> | </w:t>
-            </w:r>
-            <w:proofErr w:type="spellStart"/>
-            <w:r>
-              <w:rPr>
-                <w:lang w:val="en-US"/>
-              </w:rPr>
-              <w:t>AExp</w:t>
-            </w:r>
-            <w:proofErr w:type="spellEnd"/>
-            <w:r>
-              <w:rPr>
-                <w:lang w:val="en-US"/>
-              </w:rPr>
-              <w:t xml:space="preserve"> &gt; </w:t>
-            </w:r>
-            <w:proofErr w:type="spellStart"/>
-            <w:r>
-              <w:rPr>
-                <w:lang w:val="en-US"/>
-              </w:rPr>
-              <w:t>AExp</w:t>
-            </w:r>
-            <w:proofErr w:type="spellEnd"/>
-            <w:r>
-              <w:rPr>
-                <w:lang w:val="en-US"/>
-              </w:rPr>
-              <w:t xml:space="preserve"> | true | false | (</w:t>
-            </w:r>
-            <w:proofErr w:type="spellStart"/>
-            <w:r>
-              <w:rPr>
-                <w:lang w:val="en-US"/>
-              </w:rPr>
-              <w:t>BExp</w:t>
-            </w:r>
-            <w:proofErr w:type="spellEnd"/>
-            <w:r>
-              <w:rPr>
-                <w:lang w:val="en-US"/>
-              </w:rPr>
-              <w:t>)</w:t>
+            <w:r>
+              <w:rPr>
+                <w:lang w:val="en-US"/>
+              </w:rPr>
+              <w:t>AExp &lt;</w:t>
+            </w:r>
+            <w:r>
+              <w:rPr>
+                <w:lang w:val="en-US"/>
+              </w:rPr>
+              <w:t>=</w:t>
+            </w:r>
+            <w:r>
+              <w:rPr>
+                <w:lang w:val="en-US"/>
+              </w:rPr>
+              <w:t xml:space="preserve"> AExp</w:t>
+            </w:r>
+            <w:r>
+              <w:rPr>
+                <w:lang w:val="en-US"/>
+              </w:rPr>
+              <w:t xml:space="preserve"> | AExp &gt;=</w:t>
+            </w:r>
+            <w:r>
+              <w:rPr>
+                <w:lang w:val="en-US"/>
+              </w:rPr>
+              <w:t xml:space="preserve"> AExp</w:t>
             </w:r>
           </w:p>
         </w:tc>
@@ -702,8 +470,2266 @@
           <w:lang w:val="en-US"/>
         </w:rPr>
       </w:pPr>
+    </w:p>
+    <w:p>
+      <w:pPr>
+        <w:pStyle w:val="ListParagraph"/>
+        <w:numPr>
+          <w:ilvl w:val="0"/>
+          <w:numId w:val="1"/>
+        </w:numPr>
+        <w:rPr>
+          <w:lang w:val="en-US"/>
+        </w:rPr>
+      </w:pPr>
+    </w:p>
+    <w:p>
+      <w:pPr>
+        <w:widowControl w:val="0"/>
+        <w:tabs>
+          <w:tab w:val="left" w:pos="220"/>
+          <w:tab w:val="left" w:pos="720"/>
+        </w:tabs>
+        <w:autoSpaceDE w:val="0"/>
+        <w:autoSpaceDN w:val="0"/>
+        <w:adjustRightInd w:val="0"/>
+        <w:spacing w:after="240" w:line="280" w:lineRule="atLeast"/>
+        <w:ind w:left="720"/>
+        <w:rPr>
+          <w:rFonts w:ascii="Times" w:hAnsi="Times" w:cs="Times"/>
+          <w:color w:val="000000"/>
+        </w:rPr>
+      </w:pPr>
+      <w:r>
+        <w:rPr>
+          <w:rFonts w:ascii="Times" w:hAnsi="Times" w:cs="Times"/>
+          <w:b/>
+          <w:bCs/>
+          <w:color w:val="6B0047"/>
+        </w:rPr>
+        <w:t xml:space="preserve">if </w:t>
+      </w:r>
+      <w:r>
+        <w:rPr>
+          <w:rFonts w:ascii="Times" w:hAnsi="Times" w:cs="Times"/>
+          <w:color w:val="000000"/>
+        </w:rPr>
+        <w:t xml:space="preserve">(a </w:t>
+      </w:r>
+      <w:r>
+        <w:rPr>
+          <w:rFonts w:ascii="Times" w:hAnsi="Times" w:cs="Times"/>
+          <w:b/>
+          <w:bCs/>
+          <w:color w:val="6B0047"/>
+        </w:rPr>
+        <w:t xml:space="preserve">&lt; </w:t>
+      </w:r>
+      <w:r>
+        <w:rPr>
+          <w:rFonts w:ascii="Times" w:hAnsi="Times" w:cs="Times"/>
+          <w:color w:val="000000"/>
+        </w:rPr>
+        <w:t xml:space="preserve">b) </w:t>
+      </w:r>
+      <w:r>
+        <w:rPr>
+          <w:rFonts w:ascii="Times" w:hAnsi="Times" w:cs="Times"/>
+          <w:b/>
+          <w:bCs/>
+          <w:color w:val="6B0047"/>
+        </w:rPr>
+        <w:t xml:space="preserve">then skip else </w:t>
+      </w:r>
+      <w:r>
+        <w:rPr>
+          <w:rFonts w:ascii="Times" w:hAnsi="Times" w:cs="Times"/>
+          <w:color w:val="000000"/>
+        </w:rPr>
+        <w:t>a :</w:t>
+      </w:r>
+      <w:r>
+        <w:rPr>
+          <w:rFonts w:ascii="Times" w:hAnsi="Times" w:cs="Times"/>
+          <w:b/>
+          <w:bCs/>
+          <w:color w:val="6B0047"/>
+        </w:rPr>
+        <w:t xml:space="preserve">= </w:t>
+      </w:r>
+      <w:r>
+        <w:rPr>
+          <w:rFonts w:ascii="Times" w:hAnsi="Times" w:cs="Times"/>
+          <w:color w:val="000000"/>
+        </w:rPr>
+        <w:t xml:space="preserve">a * b + 1 </w:t>
+      </w:r>
+      <w:r>
+        <w:rPr>
+          <w:rFonts w:ascii="MS Mincho" w:eastAsia="MS Mincho" w:hAnsi="MS Mincho" w:cs="MS Mincho"/>
+          <w:color w:val="000000"/>
+        </w:rPr>
+        <w:t> +</w:t>
+      </w:r>
       <w:bookmarkStart w:id="0" w:name="_GoBack"/>
       <w:bookmarkEnd w:id="0"/>
+    </w:p>
+    <w:p>
+      <w:pPr>
+        <w:rPr>
+          <w:lang w:val="en-US"/>
+        </w:rPr>
+      </w:pPr>
+      <w:r>
+        <w:rPr>
+          <w:noProof/>
+          <w:lang w:eastAsia="en-GB"/>
+        </w:rPr>
+        <mc:AlternateContent>
+          <mc:Choice Requires="wps">
+            <w:drawing>
+              <wp:anchor distT="0" distB="0" distL="114300" distR="114300" simplePos="0" relativeHeight="251675648" behindDoc="0" locked="0" layoutInCell="1" allowOverlap="1" wp14:anchorId="4F10AF28" wp14:editId="11A4351A">
+                <wp:simplePos x="0" y="0"/>
+                <wp:positionH relativeFrom="column">
+                  <wp:posOffset>4166870</wp:posOffset>
+                </wp:positionH>
+                <wp:positionV relativeFrom="paragraph">
+                  <wp:posOffset>1982580</wp:posOffset>
+                </wp:positionV>
+                <wp:extent cx="458470" cy="342900"/>
+                <wp:effectExtent l="0" t="0" r="0" b="12700"/>
+                <wp:wrapSquare wrapText="bothSides"/>
+                <wp:docPr id="9" name="Text Box 9"/>
+                <wp:cNvGraphicFramePr/>
+                <a:graphic xmlns:a="http://schemas.openxmlformats.org/drawingml/2006/main">
+                  <a:graphicData uri="http://schemas.microsoft.com/office/word/2010/wordprocessingShape">
+                    <wps:wsp>
+                      <wps:cNvSpPr txBox="1"/>
+                      <wps:spPr>
+                        <a:xfrm>
+                          <a:off x="0" y="0"/>
+                          <a:ext cx="458470" cy="342900"/>
+                        </a:xfrm>
+                        <a:prstGeom prst="rect">
+                          <a:avLst/>
+                        </a:prstGeom>
+                        <a:noFill/>
+                        <a:ln>
+                          <a:noFill/>
+                        </a:ln>
+                        <a:effectLst/>
+                      </wps:spPr>
+                      <wps:style>
+                        <a:lnRef idx="0">
+                          <a:schemeClr val="accent1"/>
+                        </a:lnRef>
+                        <a:fillRef idx="0">
+                          <a:schemeClr val="accent1"/>
+                        </a:fillRef>
+                        <a:effectRef idx="0">
+                          <a:schemeClr val="accent1"/>
+                        </a:effectRef>
+                        <a:fontRef idx="minor">
+                          <a:schemeClr val="dk1"/>
+                        </a:fontRef>
+                      </wps:style>
+                      <wps:txbx>
+                        <w:txbxContent>
+                          <w:p>
+                            <w:pPr>
+                              <w:jc w:val="center"/>
+                              <w:rPr>
+                                <w:lang w:val="en-US"/>
+                              </w:rPr>
+                            </w:pPr>
+                            <w:r>
+                              <w:rPr>
+                                <w:lang w:val="en-US"/>
+                              </w:rPr>
+                              <w:t>*</w:t>
+                            </w:r>
+                          </w:p>
+                        </w:txbxContent>
+                      </wps:txbx>
+                      <wps:bodyPr rot="0" spcFirstLastPara="0" vertOverflow="overflow" horzOverflow="overflow" vert="horz" wrap="square" lIns="91440" tIns="45720" rIns="91440" bIns="45720" numCol="1" spcCol="0" rtlCol="0" fromWordArt="0" anchor="t" anchorCtr="0" forceAA="0" compatLnSpc="1">
+                        <a:prstTxWarp prst="textNoShape">
+                          <a:avLst/>
+                        </a:prstTxWarp>
+                        <a:noAutofit/>
+                      </wps:bodyPr>
+                    </wps:wsp>
+                  </a:graphicData>
+                </a:graphic>
+                <wp14:sizeRelH relativeFrom="margin">
+                  <wp14:pctWidth>0</wp14:pctWidth>
+                </wp14:sizeRelH>
+                <wp14:sizeRelV relativeFrom="margin">
+                  <wp14:pctHeight>0</wp14:pctHeight>
+                </wp14:sizeRelV>
+              </wp:anchor>
+            </w:drawing>
+          </mc:Choice>
+          <mc:Fallback>
+            <w:pict>
+              <v:shapetype w14:anchorId="4F10AF28" id="_x0000_t202" coordsize="21600,21600" o:spt="202" path="m0,0l0,21600,21600,21600,21600,0xe">
+                <v:stroke joinstyle="miter"/>
+                <v:path gradientshapeok="t" o:connecttype="rect"/>
+              </v:shapetype>
+              <v:shape id="Text_x0020_Box_x0020_9" o:spid="_x0000_s1026" type="#_x0000_t202" style="position:absolute;margin-left:328.1pt;margin-top:156.1pt;width:36.1pt;height:27pt;z-index:251675648;visibility:visible;mso-wrap-style:square;mso-width-percent:0;mso-height-percent:0;mso-wrap-distance-left:9pt;mso-wrap-distance-top:0;mso-wrap-distance-right:9pt;mso-wrap-distance-bottom:0;mso-position-horizontal:absolute;mso-position-horizontal-relative:text;mso-position-vertical:absolute;mso-position-vertical-relative:text;mso-width-percent:0;mso-height-percent:0;mso-width-relative:margin;mso-height-relative:margin;v-text-anchor:top" o:gfxdata="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" filled="f" stroked="f">
+                <v:textbox>
+                  <w:txbxContent>
+                    <w:p>
+                      <w:pPr>
+                        <w:jc w:val="center"/>
+                        <w:rPr>
+                          <w:lang w:val="en-US"/>
+                        </w:rPr>
+                      </w:pPr>
+                      <w:r>
+                        <w:rPr>
+                          <w:lang w:val="en-US"/>
+                        </w:rPr>
+                        <w:t>*</w:t>
+                      </w:r>
+                    </w:p>
+                  </w:txbxContent>
+                </v:textbox>
+                <w10:wrap type="square"/>
+              </v:shape>
+            </w:pict>
+          </mc:Fallback>
+        </mc:AlternateContent>
+      </w:r>
+      <w:r>
+        <w:rPr>
+          <w:noProof/>
+          <w:lang w:eastAsia="en-GB"/>
+        </w:rPr>
+        <mc:AlternateContent>
+          <mc:Choice Requires="wps">
+            <w:drawing>
+              <wp:anchor distT="0" distB="0" distL="114300" distR="114300" simplePos="0" relativeHeight="251681792" behindDoc="0" locked="0" layoutInCell="1" allowOverlap="1" wp14:anchorId="3AF050A6" wp14:editId="42CD2504">
+                <wp:simplePos x="0" y="0"/>
+                <wp:positionH relativeFrom="column">
+                  <wp:posOffset>5537200</wp:posOffset>
+                </wp:positionH>
+                <wp:positionV relativeFrom="paragraph">
+                  <wp:posOffset>1873250</wp:posOffset>
+                </wp:positionV>
+                <wp:extent cx="458470" cy="342900"/>
+                <wp:effectExtent l="0" t="0" r="0" b="12700"/>
+                <wp:wrapSquare wrapText="bothSides"/>
+                <wp:docPr id="12" name="Text Box 12"/>
+                <wp:cNvGraphicFramePr/>
+                <a:graphic xmlns:a="http://schemas.openxmlformats.org/drawingml/2006/main">
+                  <a:graphicData uri="http://schemas.microsoft.com/office/word/2010/wordprocessingShape">
+                    <wps:wsp>
+                      <wps:cNvSpPr txBox="1"/>
+                      <wps:spPr>
+                        <a:xfrm>
+                          <a:off x="0" y="0"/>
+                          <a:ext cx="458470" cy="342900"/>
+                        </a:xfrm>
+                        <a:prstGeom prst="rect">
+                          <a:avLst/>
+                        </a:prstGeom>
+                        <a:noFill/>
+                        <a:ln>
+                          <a:noFill/>
+                        </a:ln>
+                        <a:effectLst/>
+                      </wps:spPr>
+                      <wps:style>
+                        <a:lnRef idx="0">
+                          <a:schemeClr val="accent1"/>
+                        </a:lnRef>
+                        <a:fillRef idx="0">
+                          <a:schemeClr val="accent1"/>
+                        </a:fillRef>
+                        <a:effectRef idx="0">
+                          <a:schemeClr val="accent1"/>
+                        </a:effectRef>
+                        <a:fontRef idx="minor">
+                          <a:schemeClr val="dk1"/>
+                        </a:fontRef>
+                      </wps:style>
+                      <wps:txbx>
+                        <w:txbxContent>
+                          <w:p>
+                            <w:pPr>
+                              <w:jc w:val="center"/>
+                              <w:rPr>
+                                <w:lang w:val="en-US"/>
+                              </w:rPr>
+                            </w:pPr>
+                            <w:r>
+                              <w:rPr>
+                                <w:lang w:val="en-US"/>
+                              </w:rPr>
+                              <w:t>1</w:t>
+                            </w:r>
+                          </w:p>
+                        </w:txbxContent>
+                      </wps:txbx>
+                      <wps:bodyPr rot="0" spcFirstLastPara="0" vertOverflow="overflow" horzOverflow="overflow" vert="horz" wrap="square" lIns="91440" tIns="45720" rIns="91440" bIns="45720" numCol="1" spcCol="0" rtlCol="0" fromWordArt="0" anchor="t" anchorCtr="0" forceAA="0" compatLnSpc="1">
+                        <a:prstTxWarp prst="textNoShape">
+                          <a:avLst/>
+                        </a:prstTxWarp>
+                        <a:noAutofit/>
+                      </wps:bodyPr>
+                    </wps:wsp>
+                  </a:graphicData>
+                </a:graphic>
+                <wp14:sizeRelH relativeFrom="margin">
+                  <wp14:pctWidth>0</wp14:pctWidth>
+                </wp14:sizeRelH>
+                <wp14:sizeRelV relativeFrom="margin">
+                  <wp14:pctHeight>0</wp14:pctHeight>
+                </wp14:sizeRelV>
+              </wp:anchor>
+            </w:drawing>
+          </mc:Choice>
+          <mc:Fallback>
+            <w:pict>
+              <v:shape w14:anchorId="3AF050A6" id="Text_x0020_Box_x0020_12" o:spid="_x0000_s1027" type="#_x0000_t202" style="position:absolute;margin-left:436pt;margin-top:147.5pt;width:36.1pt;height:27pt;z-index:251681792;visibility:visible;mso-wrap-style:square;mso-width-percent:0;mso-height-percent:0;mso-wrap-distance-left:9pt;mso-wrap-distance-top:0;mso-wrap-distance-right:9pt;mso-wrap-distance-bottom:0;mso-position-horizontal:absolute;mso-position-horizontal-relative:text;mso-position-vertical:absolute;mso-position-vertical-relative:text;mso-width-percent:0;mso-height-percent:0;mso-width-relative:margin;mso-height-relative:margin;v-text-anchor:top" o:gfxdata="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" filled="f" stroked="f">
+                <v:textbox>
+                  <w:txbxContent>
+                    <w:p>
+                      <w:pPr>
+                        <w:jc w:val="center"/>
+                        <w:rPr>
+                          <w:lang w:val="en-US"/>
+                        </w:rPr>
+                      </w:pPr>
+                      <w:r>
+                        <w:rPr>
+                          <w:lang w:val="en-US"/>
+                        </w:rPr>
+                        <w:t>1</w:t>
+                      </w:r>
+                    </w:p>
+                  </w:txbxContent>
+                </v:textbox>
+                <w10:wrap type="square"/>
+              </v:shape>
+            </w:pict>
+          </mc:Fallback>
+        </mc:AlternateContent>
+      </w:r>
+      <w:r>
+        <w:rPr>
+          <w:noProof/>
+          <w:lang w:eastAsia="en-GB"/>
+        </w:rPr>
+        <mc:AlternateContent>
+          <mc:Choice Requires="wps">
+            <w:drawing>
+              <wp:anchor distT="0" distB="0" distL="114300" distR="114300" simplePos="0" relativeHeight="251693056" behindDoc="0" locked="0" layoutInCell="1" allowOverlap="1" wp14:anchorId="4EA940E7" wp14:editId="7F9428E5">
+                <wp:simplePos x="0" y="0"/>
+                <wp:positionH relativeFrom="column">
+                  <wp:posOffset>4966335</wp:posOffset>
+                </wp:positionH>
+                <wp:positionV relativeFrom="paragraph">
+                  <wp:posOffset>1412240</wp:posOffset>
+                </wp:positionV>
+                <wp:extent cx="685800" cy="571500"/>
+                <wp:effectExtent l="0" t="0" r="76200" b="63500"/>
+                <wp:wrapNone/>
+                <wp:docPr id="26" name="Straight Arrow Connector 26"/>
+                <wp:cNvGraphicFramePr/>
+                <a:graphic xmlns:a="http://schemas.openxmlformats.org/drawingml/2006/main">
+                  <a:graphicData uri="http://schemas.microsoft.com/office/word/2010/wordprocessingShape">
+                    <wps:wsp>
+                      <wps:cNvCnPr/>
+                      <wps:spPr>
+                        <a:xfrm>
+                          <a:off x="0" y="0"/>
+                          <a:ext cx="685800" cy="571500"/>
+                        </a:xfrm>
+                        <a:prstGeom prst="straightConnector1">
+                          <a:avLst/>
+                        </a:prstGeom>
+                        <a:ln>
+                          <a:tailEnd type="triangle"/>
+                        </a:ln>
+                      </wps:spPr>
+                      <wps:style>
+                        <a:lnRef idx="1">
+                          <a:schemeClr val="accent1"/>
+                        </a:lnRef>
+                        <a:fillRef idx="0">
+                          <a:schemeClr val="accent1"/>
+                        </a:fillRef>
+                        <a:effectRef idx="0">
+                          <a:schemeClr val="accent1"/>
+                        </a:effectRef>
+                        <a:fontRef idx="minor">
+                          <a:schemeClr val="tx1"/>
+                        </a:fontRef>
+                      </wps:style>
+                      <wps:bodyPr/>
+                    </wps:wsp>
+                  </a:graphicData>
+                </a:graphic>
+              </wp:anchor>
+            </w:drawing>
+          </mc:Choice>
+          <mc:Fallback>
+            <w:pict>
+              <v:shapetype w14:anchorId="7FB67A58" id="_x0000_t32" coordsize="21600,21600" o:spt="32" o:oned="t" path="m0,0l21600,21600e" filled="f">
+                <v:path arrowok="t" fillok="f" o:connecttype="none"/>
+                <o:lock v:ext="edit" shapetype="t"/>
+              </v:shapetype>
+              <v:shape id="Straight_x0020_Arrow_x0020_Connector_x0020_26" o:spid="_x0000_s1026" type="#_x0000_t32" style="position:absolute;margin-left:391.05pt;margin-top:111.2pt;width:54pt;height:45pt;z-index:251693056;visibility:visible;mso-wrap-style:square;mso-wrap-distance-left:9pt;mso-wrap-distance-top:0;mso-wrap-distance-right:9pt;mso-wrap-distance-bottom:0;mso-position-horizontal:absolute;mso-position-horizontal-relative:text;mso-position-vertical:absolute;mso-position-vertical-relative:text" o:gfxdata="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" strokecolor="#5b9bd5 [3204]" strokeweight=".5pt">
+                <v:stroke endarrow="block" joinstyle="miter"/>
+              </v:shape>
+            </w:pict>
+          </mc:Fallback>
+        </mc:AlternateContent>
+      </w:r>
+      <w:r>
+        <w:rPr>
+          <w:noProof/>
+          <w:lang w:eastAsia="en-GB"/>
+        </w:rPr>
+        <mc:AlternateContent>
+          <mc:Choice Requires="wps">
+            <w:drawing>
+              <wp:anchor distT="0" distB="0" distL="114300" distR="114300" simplePos="0" relativeHeight="251692032" behindDoc="0" locked="0" layoutInCell="1" allowOverlap="1" wp14:anchorId="235F2201" wp14:editId="068B2ECE">
+                <wp:simplePos x="0" y="0"/>
+                <wp:positionH relativeFrom="column">
+                  <wp:posOffset>4394835</wp:posOffset>
+                </wp:positionH>
+                <wp:positionV relativeFrom="paragraph">
+                  <wp:posOffset>2098040</wp:posOffset>
+                </wp:positionV>
+                <wp:extent cx="457200" cy="457200"/>
+                <wp:effectExtent l="0" t="0" r="76200" b="76200"/>
+                <wp:wrapNone/>
+                <wp:docPr id="25" name="Straight Arrow Connector 25"/>
+                <wp:cNvGraphicFramePr/>
+                <a:graphic xmlns:a="http://schemas.openxmlformats.org/drawingml/2006/main">
+                  <a:graphicData uri="http://schemas.microsoft.com/office/word/2010/wordprocessingShape">
+                    <wps:wsp>
+                      <wps:cNvCnPr/>
+                      <wps:spPr>
+                        <a:xfrm>
+                          <a:off x="0" y="0"/>
+                          <a:ext cx="457200" cy="457200"/>
+                        </a:xfrm>
+                        <a:prstGeom prst="straightConnector1">
+                          <a:avLst/>
+                        </a:prstGeom>
+                        <a:ln>
+                          <a:tailEnd type="triangle"/>
+                        </a:ln>
+                      </wps:spPr>
+                      <wps:style>
+                        <a:lnRef idx="1">
+                          <a:schemeClr val="accent1"/>
+                        </a:lnRef>
+                        <a:fillRef idx="0">
+                          <a:schemeClr val="accent1"/>
+                        </a:fillRef>
+                        <a:effectRef idx="0">
+                          <a:schemeClr val="accent1"/>
+                        </a:effectRef>
+                        <a:fontRef idx="minor">
+                          <a:schemeClr val="tx1"/>
+                        </a:fontRef>
+                      </wps:style>
+                      <wps:bodyPr/>
+                    </wps:wsp>
+                  </a:graphicData>
+                </a:graphic>
+              </wp:anchor>
+            </w:drawing>
+          </mc:Choice>
+          <mc:Fallback>
+            <w:pict>
+              <v:shape w14:anchorId="692697C8" id="Straight_x0020_Arrow_x0020_Connector_x0020_25" o:spid="_x0000_s1026" type="#_x0000_t32" style="position:absolute;margin-left:346.05pt;margin-top:165.2pt;width:36pt;height:36pt;z-index:251692032;visibility:visible;mso-wrap-style:square;mso-wrap-distance-left:9pt;mso-wrap-distance-top:0;mso-wrap-distance-right:9pt;mso-wrap-distance-bottom:0;mso-position-horizontal:absolute;mso-position-horizontal-relative:text;mso-position-vertical:absolute;mso-position-vertical-relative:text" o:gfxdata="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" strokecolor="#5b9bd5 [3204]" strokeweight=".5pt">
+                <v:stroke endarrow="block" joinstyle="miter"/>
+              </v:shape>
+            </w:pict>
+          </mc:Fallback>
+        </mc:AlternateContent>
+      </w:r>
+      <w:r>
+        <w:rPr>
+          <w:noProof/>
+          <w:lang w:eastAsia="en-GB"/>
+        </w:rPr>
+        <mc:AlternateContent>
+          <mc:Choice Requires="wps">
+            <w:drawing>
+              <wp:anchor distT="0" distB="0" distL="114300" distR="114300" simplePos="0" relativeHeight="251677696" behindDoc="0" locked="0" layoutInCell="1" allowOverlap="1" wp14:anchorId="47A8E6BF" wp14:editId="25D57DC3">
+                <wp:simplePos x="0" y="0"/>
+                <wp:positionH relativeFrom="column">
+                  <wp:posOffset>3592830</wp:posOffset>
+                </wp:positionH>
+                <wp:positionV relativeFrom="paragraph">
+                  <wp:posOffset>2440940</wp:posOffset>
+                </wp:positionV>
+                <wp:extent cx="458470" cy="342900"/>
+                <wp:effectExtent l="0" t="0" r="0" b="12700"/>
+                <wp:wrapSquare wrapText="bothSides"/>
+                <wp:docPr id="10" name="Text Box 10"/>
+                <wp:cNvGraphicFramePr/>
+                <a:graphic xmlns:a="http://schemas.openxmlformats.org/drawingml/2006/main">
+                  <a:graphicData uri="http://schemas.microsoft.com/office/word/2010/wordprocessingShape">
+                    <wps:wsp>
+                      <wps:cNvSpPr txBox="1"/>
+                      <wps:spPr>
+                        <a:xfrm>
+                          <a:off x="0" y="0"/>
+                          <a:ext cx="458470" cy="342900"/>
+                        </a:xfrm>
+                        <a:prstGeom prst="rect">
+                          <a:avLst/>
+                        </a:prstGeom>
+                        <a:noFill/>
+                        <a:ln>
+                          <a:noFill/>
+                        </a:ln>
+                        <a:effectLst/>
+                      </wps:spPr>
+                      <wps:style>
+                        <a:lnRef idx="0">
+                          <a:schemeClr val="accent1"/>
+                        </a:lnRef>
+                        <a:fillRef idx="0">
+                          <a:schemeClr val="accent1"/>
+                        </a:fillRef>
+                        <a:effectRef idx="0">
+                          <a:schemeClr val="accent1"/>
+                        </a:effectRef>
+                        <a:fontRef idx="minor">
+                          <a:schemeClr val="dk1"/>
+                        </a:fontRef>
+                      </wps:style>
+                      <wps:txbx>
+                        <w:txbxContent>
+                          <w:p>
+                            <w:pPr>
+                              <w:jc w:val="center"/>
+                              <w:rPr>
+                                <w:lang w:val="en-US"/>
+                              </w:rPr>
+                            </w:pPr>
+                            <w:r>
+                              <w:rPr>
+                                <w:lang w:val="en-US"/>
+                              </w:rPr>
+                              <w:t>a</w:t>
+                            </w:r>
+                          </w:p>
+                        </w:txbxContent>
+                      </wps:txbx>
+                      <wps:bodyPr rot="0" spcFirstLastPara="0" vertOverflow="overflow" horzOverflow="overflow" vert="horz" wrap="square" lIns="91440" tIns="45720" rIns="91440" bIns="45720" numCol="1" spcCol="0" rtlCol="0" fromWordArt="0" anchor="t" anchorCtr="0" forceAA="0" compatLnSpc="1">
+                        <a:prstTxWarp prst="textNoShape">
+                          <a:avLst/>
+                        </a:prstTxWarp>
+                        <a:noAutofit/>
+                      </wps:bodyPr>
+                    </wps:wsp>
+                  </a:graphicData>
+                </a:graphic>
+                <wp14:sizeRelH relativeFrom="margin">
+                  <wp14:pctWidth>0</wp14:pctWidth>
+                </wp14:sizeRelH>
+                <wp14:sizeRelV relativeFrom="margin">
+                  <wp14:pctHeight>0</wp14:pctHeight>
+                </wp14:sizeRelV>
+              </wp:anchor>
+            </w:drawing>
+          </mc:Choice>
+          <mc:Fallback>
+            <w:pict>
+              <v:shape w14:anchorId="47A8E6BF" id="Text_x0020_Box_x0020_10" o:spid="_x0000_s1028" type="#_x0000_t202" style="position:absolute;margin-left:282.9pt;margin-top:192.2pt;width:36.1pt;height:27pt;z-index:251677696;visibility:visible;mso-wrap-style:square;mso-width-percent:0;mso-height-percent:0;mso-wrap-distance-left:9pt;mso-wrap-distance-top:0;mso-wrap-distance-right:9pt;mso-wrap-distance-bottom:0;mso-position-horizontal:absolute;mso-position-horizontal-relative:text;mso-position-vertical:absolute;mso-position-vertical-relative:text;mso-width-percent:0;mso-height-percent:0;mso-width-relative:margin;mso-height-relative:margin;v-text-anchor:top" o:gfxdata="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" filled="f" stroked="f">
+                <v:textbox>
+                  <w:txbxContent>
+                    <w:p>
+                      <w:pPr>
+                        <w:jc w:val="center"/>
+                        <w:rPr>
+                          <w:lang w:val="en-US"/>
+                        </w:rPr>
+                      </w:pPr>
+                      <w:r>
+                        <w:rPr>
+                          <w:lang w:val="en-US"/>
+                        </w:rPr>
+                        <w:t>a</w:t>
+                      </w:r>
+                    </w:p>
+                  </w:txbxContent>
+                </v:textbox>
+                <w10:wrap type="square"/>
+              </v:shape>
+            </w:pict>
+          </mc:Fallback>
+        </mc:AlternateContent>
+      </w:r>
+      <w:r>
+        <w:rPr>
+          <w:noProof/>
+          <w:lang w:eastAsia="en-GB"/>
+        </w:rPr>
+        <mc:AlternateContent>
+          <mc:Choice Requires="wps">
+            <w:drawing>
+              <wp:anchor distT="0" distB="0" distL="114300" distR="114300" simplePos="0" relativeHeight="251691008" behindDoc="0" locked="0" layoutInCell="1" allowOverlap="1" wp14:anchorId="0576E91B" wp14:editId="518CEA1B">
+                <wp:simplePos x="0" y="0"/>
+                <wp:positionH relativeFrom="column">
+                  <wp:posOffset>3937635</wp:posOffset>
+                </wp:positionH>
+                <wp:positionV relativeFrom="paragraph">
+                  <wp:posOffset>2098040</wp:posOffset>
+                </wp:positionV>
+                <wp:extent cx="457200" cy="457200"/>
+                <wp:effectExtent l="50800" t="0" r="25400" b="76200"/>
+                <wp:wrapNone/>
+                <wp:docPr id="24" name="Straight Arrow Connector 24"/>
+                <wp:cNvGraphicFramePr/>
+                <a:graphic xmlns:a="http://schemas.openxmlformats.org/drawingml/2006/main">
+                  <a:graphicData uri="http://schemas.microsoft.com/office/word/2010/wordprocessingShape">
+                    <wps:wsp>
+                      <wps:cNvCnPr/>
+                      <wps:spPr>
+                        <a:xfrm flipH="1">
+                          <a:off x="0" y="0"/>
+                          <a:ext cx="457200" cy="457200"/>
+                        </a:xfrm>
+                        <a:prstGeom prst="straightConnector1">
+                          <a:avLst/>
+                        </a:prstGeom>
+                        <a:ln>
+                          <a:tailEnd type="triangle"/>
+                        </a:ln>
+                      </wps:spPr>
+                      <wps:style>
+                        <a:lnRef idx="1">
+                          <a:schemeClr val="accent1"/>
+                        </a:lnRef>
+                        <a:fillRef idx="0">
+                          <a:schemeClr val="accent1"/>
+                        </a:fillRef>
+                        <a:effectRef idx="0">
+                          <a:schemeClr val="accent1"/>
+                        </a:effectRef>
+                        <a:fontRef idx="minor">
+                          <a:schemeClr val="tx1"/>
+                        </a:fontRef>
+                      </wps:style>
+                      <wps:bodyPr/>
+                    </wps:wsp>
+                  </a:graphicData>
+                </a:graphic>
+              </wp:anchor>
+            </w:drawing>
+          </mc:Choice>
+          <mc:Fallback>
+            <w:pict>
+              <v:shape w14:anchorId="0C2DF372" id="Straight_x0020_Arrow_x0020_Connector_x0020_24" o:spid="_x0000_s1026" type="#_x0000_t32" style="position:absolute;margin-left:310.05pt;margin-top:165.2pt;width:36pt;height:36pt;flip:x;z-index:251691008;visibility:visible;mso-wrap-style:square;mso-wrap-distance-left:9pt;mso-wrap-distance-top:0;mso-wrap-distance-right:9pt;mso-wrap-distance-bottom:0;mso-position-horizontal:absolute;mso-position-horizontal-relative:text;mso-position-vertical:absolute;mso-position-vertical-relative:text" o:gfxdata="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" strokecolor="#5b9bd5 [3204]" strokeweight=".5pt">
+                <v:stroke endarrow="block" joinstyle="miter"/>
+              </v:shape>
+            </w:pict>
+          </mc:Fallback>
+        </mc:AlternateContent>
+      </w:r>
+      <w:r>
+        <w:rPr>
+          <w:noProof/>
+          <w:lang w:eastAsia="en-GB"/>
+        </w:rPr>
+        <mc:AlternateContent>
+          <mc:Choice Requires="wps">
+            <w:drawing>
+              <wp:anchor distT="0" distB="0" distL="114300" distR="114300" simplePos="0" relativeHeight="251689984" behindDoc="0" locked="0" layoutInCell="1" allowOverlap="1" wp14:anchorId="37C688FB" wp14:editId="6AD38F08">
+                <wp:simplePos x="0" y="0"/>
+                <wp:positionH relativeFrom="column">
+                  <wp:posOffset>4509135</wp:posOffset>
+                </wp:positionH>
+                <wp:positionV relativeFrom="paragraph">
+                  <wp:posOffset>1412240</wp:posOffset>
+                </wp:positionV>
+                <wp:extent cx="342900" cy="571500"/>
+                <wp:effectExtent l="50800" t="0" r="38100" b="63500"/>
+                <wp:wrapNone/>
+                <wp:docPr id="22" name="Straight Arrow Connector 22"/>
+                <wp:cNvGraphicFramePr/>
+                <a:graphic xmlns:a="http://schemas.openxmlformats.org/drawingml/2006/main">
+                  <a:graphicData uri="http://schemas.microsoft.com/office/word/2010/wordprocessingShape">
+                    <wps:wsp>
+                      <wps:cNvCnPr/>
+                      <wps:spPr>
+                        <a:xfrm flipH="1">
+                          <a:off x="0" y="0"/>
+                          <a:ext cx="342900" cy="571500"/>
+                        </a:xfrm>
+                        <a:prstGeom prst="straightConnector1">
+                          <a:avLst/>
+                        </a:prstGeom>
+                        <a:ln>
+                          <a:tailEnd type="triangle"/>
+                        </a:ln>
+                      </wps:spPr>
+                      <wps:style>
+                        <a:lnRef idx="1">
+                          <a:schemeClr val="accent1"/>
+                        </a:lnRef>
+                        <a:fillRef idx="0">
+                          <a:schemeClr val="accent1"/>
+                        </a:fillRef>
+                        <a:effectRef idx="0">
+                          <a:schemeClr val="accent1"/>
+                        </a:effectRef>
+                        <a:fontRef idx="minor">
+                          <a:schemeClr val="tx1"/>
+                        </a:fontRef>
+                      </wps:style>
+                      <wps:bodyPr/>
+                    </wps:wsp>
+                  </a:graphicData>
+                </a:graphic>
+              </wp:anchor>
+            </w:drawing>
+          </mc:Choice>
+          <mc:Fallback>
+            <w:pict>
+              <v:shape w14:anchorId="7F80FF09" id="Straight_x0020_Arrow_x0020_Connector_x0020_22" o:spid="_x0000_s1026" type="#_x0000_t32" style="position:absolute;margin-left:355.05pt;margin-top:111.2pt;width:27pt;height:45pt;flip:x;z-index:251689984;visibility:visible;mso-wrap-style:square;mso-wrap-distance-left:9pt;mso-wrap-distance-top:0;mso-wrap-distance-right:9pt;mso-wrap-distance-bottom:0;mso-position-horizontal:absolute;mso-position-horizontal-relative:text;mso-position-vertical:absolute;mso-position-vertical-relative:text" o:gfxdata="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" strokecolor="#5b9bd5 [3204]" strokeweight=".5pt">
+                <v:stroke endarrow="block" joinstyle="miter"/>
+              </v:shape>
+            </w:pict>
+          </mc:Fallback>
+        </mc:AlternateContent>
+      </w:r>
+      <w:r>
+        <w:rPr>
+          <w:noProof/>
+          <w:lang w:eastAsia="en-GB"/>
+        </w:rPr>
+        <mc:AlternateContent>
+          <mc:Choice Requires="wps">
+            <w:drawing>
+              <wp:anchor distT="0" distB="0" distL="114300" distR="114300" simplePos="0" relativeHeight="251688960" behindDoc="0" locked="0" layoutInCell="1" allowOverlap="1" wp14:anchorId="4896FFB7" wp14:editId="466656FA">
+                <wp:simplePos x="0" y="0"/>
+                <wp:positionH relativeFrom="column">
+                  <wp:posOffset>4166235</wp:posOffset>
+                </wp:positionH>
+                <wp:positionV relativeFrom="paragraph">
+                  <wp:posOffset>840740</wp:posOffset>
+                </wp:positionV>
+                <wp:extent cx="685800" cy="457200"/>
+                <wp:effectExtent l="0" t="0" r="76200" b="76200"/>
+                <wp:wrapNone/>
+                <wp:docPr id="21" name="Straight Arrow Connector 21"/>
+                <wp:cNvGraphicFramePr/>
+                <a:graphic xmlns:a="http://schemas.openxmlformats.org/drawingml/2006/main">
+                  <a:graphicData uri="http://schemas.microsoft.com/office/word/2010/wordprocessingShape">
+                    <wps:wsp>
+                      <wps:cNvCnPr/>
+                      <wps:spPr>
+                        <a:xfrm>
+                          <a:off x="0" y="0"/>
+                          <a:ext cx="685800" cy="457200"/>
+                        </a:xfrm>
+                        <a:prstGeom prst="straightConnector1">
+                          <a:avLst/>
+                        </a:prstGeom>
+                        <a:ln>
+                          <a:tailEnd type="triangle"/>
+                        </a:ln>
+                      </wps:spPr>
+                      <wps:style>
+                        <a:lnRef idx="1">
+                          <a:schemeClr val="accent1"/>
+                        </a:lnRef>
+                        <a:fillRef idx="0">
+                          <a:schemeClr val="accent1"/>
+                        </a:fillRef>
+                        <a:effectRef idx="0">
+                          <a:schemeClr val="accent1"/>
+                        </a:effectRef>
+                        <a:fontRef idx="minor">
+                          <a:schemeClr val="tx1"/>
+                        </a:fontRef>
+                      </wps:style>
+                      <wps:bodyPr/>
+                    </wps:wsp>
+                  </a:graphicData>
+                </a:graphic>
+              </wp:anchor>
+            </w:drawing>
+          </mc:Choice>
+          <mc:Fallback>
+            <w:pict>
+              <v:shape w14:anchorId="711283F6" id="Straight_x0020_Arrow_x0020_Connector_x0020_21" o:spid="_x0000_s1026" type="#_x0000_t32" style="position:absolute;margin-left:328.05pt;margin-top:66.2pt;width:54pt;height:36pt;z-index:251688960;visibility:visible;mso-wrap-style:square;mso-wrap-distance-left:9pt;mso-wrap-distance-top:0;mso-wrap-distance-right:9pt;mso-wrap-distance-bottom:0;mso-position-horizontal:absolute;mso-position-horizontal-relative:text;mso-position-vertical:absolute;mso-position-vertical-relative:text" o:gfxdata="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" strokecolor="#5b9bd5 [3204]" strokeweight=".5pt">
+                <v:stroke endarrow="block" joinstyle="miter"/>
+              </v:shape>
+            </w:pict>
+          </mc:Fallback>
+        </mc:AlternateContent>
+      </w:r>
+      <w:r>
+        <w:rPr>
+          <w:noProof/>
+          <w:lang w:eastAsia="en-GB"/>
+        </w:rPr>
+        <mc:AlternateContent>
+          <mc:Choice Requires="wps">
+            <w:drawing>
+              <wp:anchor distT="0" distB="0" distL="114300" distR="114300" simplePos="0" relativeHeight="251687936" behindDoc="0" locked="0" layoutInCell="1" allowOverlap="1" wp14:anchorId="7621305C" wp14:editId="4F836150">
+                <wp:simplePos x="0" y="0"/>
+                <wp:positionH relativeFrom="column">
+                  <wp:posOffset>3709035</wp:posOffset>
+                </wp:positionH>
+                <wp:positionV relativeFrom="paragraph">
+                  <wp:posOffset>840740</wp:posOffset>
+                </wp:positionV>
+                <wp:extent cx="342900" cy="457200"/>
+                <wp:effectExtent l="50800" t="0" r="38100" b="76200"/>
+                <wp:wrapNone/>
+                <wp:docPr id="20" name="Straight Arrow Connector 20"/>
+                <wp:cNvGraphicFramePr/>
+                <a:graphic xmlns:a="http://schemas.openxmlformats.org/drawingml/2006/main">
+                  <a:graphicData uri="http://schemas.microsoft.com/office/word/2010/wordprocessingShape">
+                    <wps:wsp>
+                      <wps:cNvCnPr/>
+                      <wps:spPr>
+                        <a:xfrm flipH="1">
+                          <a:off x="0" y="0"/>
+                          <a:ext cx="342900" cy="457200"/>
+                        </a:xfrm>
+                        <a:prstGeom prst="straightConnector1">
+                          <a:avLst/>
+                        </a:prstGeom>
+                        <a:ln>
+                          <a:tailEnd type="triangle"/>
+                        </a:ln>
+                      </wps:spPr>
+                      <wps:style>
+                        <a:lnRef idx="1">
+                          <a:schemeClr val="accent1"/>
+                        </a:lnRef>
+                        <a:fillRef idx="0">
+                          <a:schemeClr val="accent1"/>
+                        </a:fillRef>
+                        <a:effectRef idx="0">
+                          <a:schemeClr val="accent1"/>
+                        </a:effectRef>
+                        <a:fontRef idx="minor">
+                          <a:schemeClr val="tx1"/>
+                        </a:fontRef>
+                      </wps:style>
+                      <wps:bodyPr/>
+                    </wps:wsp>
+                  </a:graphicData>
+                </a:graphic>
+              </wp:anchor>
+            </w:drawing>
+          </mc:Choice>
+          <mc:Fallback>
+            <w:pict>
+              <v:shape w14:anchorId="7D52D746" id="Straight_x0020_Arrow_x0020_Connector_x0020_20" o:spid="_x0000_s1026" type="#_x0000_t32" style="position:absolute;margin-left:292.05pt;margin-top:66.2pt;width:27pt;height:36pt;flip:x;z-index:251687936;visibility:visible;mso-wrap-style:square;mso-wrap-distance-left:9pt;mso-wrap-distance-top:0;mso-wrap-distance-right:9pt;mso-wrap-distance-bottom:0;mso-position-horizontal:absolute;mso-position-horizontal-relative:text;mso-position-vertical:absolute;mso-position-vertical-relative:text" o:gfxdata="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" strokecolor="#5b9bd5 [3204]" strokeweight=".5pt">
+                <v:stroke endarrow="block" joinstyle="miter"/>
+              </v:shape>
+            </w:pict>
+          </mc:Fallback>
+        </mc:AlternateContent>
+      </w:r>
+      <w:r>
+        <w:rPr>
+          <w:noProof/>
+          <w:lang w:eastAsia="en-GB"/>
+        </w:rPr>
+        <mc:AlternateContent>
+          <mc:Choice Requires="wps">
+            <w:drawing>
+              <wp:anchor distT="0" distB="0" distL="114300" distR="114300" simplePos="0" relativeHeight="251686912" behindDoc="0" locked="0" layoutInCell="1" allowOverlap="1" wp14:anchorId="766A3700" wp14:editId="0C41DE3D">
+                <wp:simplePos x="0" y="0"/>
+                <wp:positionH relativeFrom="column">
+                  <wp:posOffset>851535</wp:posOffset>
+                </wp:positionH>
+                <wp:positionV relativeFrom="paragraph">
+                  <wp:posOffset>840740</wp:posOffset>
+                </wp:positionV>
+                <wp:extent cx="342900" cy="457200"/>
+                <wp:effectExtent l="0" t="0" r="63500" b="76200"/>
+                <wp:wrapNone/>
+                <wp:docPr id="19" name="Straight Arrow Connector 19"/>
+                <wp:cNvGraphicFramePr/>
+                <a:graphic xmlns:a="http://schemas.openxmlformats.org/drawingml/2006/main">
+                  <a:graphicData uri="http://schemas.microsoft.com/office/word/2010/wordprocessingShape">
+                    <wps:wsp>
+                      <wps:cNvCnPr/>
+                      <wps:spPr>
+                        <a:xfrm>
+                          <a:off x="0" y="0"/>
+                          <a:ext cx="342900" cy="457200"/>
+                        </a:xfrm>
+                        <a:prstGeom prst="straightConnector1">
+                          <a:avLst/>
+                        </a:prstGeom>
+                        <a:ln>
+                          <a:tailEnd type="triangle"/>
+                        </a:ln>
+                      </wps:spPr>
+                      <wps:style>
+                        <a:lnRef idx="1">
+                          <a:schemeClr val="accent1"/>
+                        </a:lnRef>
+                        <a:fillRef idx="0">
+                          <a:schemeClr val="accent1"/>
+                        </a:fillRef>
+                        <a:effectRef idx="0">
+                          <a:schemeClr val="accent1"/>
+                        </a:effectRef>
+                        <a:fontRef idx="minor">
+                          <a:schemeClr val="tx1"/>
+                        </a:fontRef>
+                      </wps:style>
+                      <wps:bodyPr/>
+                    </wps:wsp>
+                  </a:graphicData>
+                </a:graphic>
+              </wp:anchor>
+            </w:drawing>
+          </mc:Choice>
+          <mc:Fallback>
+            <w:pict>
+              <v:shape w14:anchorId="075C1357" id="Straight_x0020_Arrow_x0020_Connector_x0020_19" o:spid="_x0000_s1026" type="#_x0000_t32" style="position:absolute;margin-left:67.05pt;margin-top:66.2pt;width:27pt;height:36pt;z-index:251686912;visibility:visible;mso-wrap-style:square;mso-wrap-distance-left:9pt;mso-wrap-distance-top:0;mso-wrap-distance-right:9pt;mso-wrap-distance-bottom:0;mso-position-horizontal:absolute;mso-position-horizontal-relative:text;mso-position-vertical:absolute;mso-position-vertical-relative:text" o:gfxdata="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" strokecolor="#5b9bd5 [3204]" strokeweight=".5pt">
+                <v:stroke endarrow="block" joinstyle="miter"/>
+              </v:shape>
+            </w:pict>
+          </mc:Fallback>
+        </mc:AlternateContent>
+      </w:r>
+      <w:r>
+        <w:rPr>
+          <w:noProof/>
+          <w:lang w:eastAsia="en-GB"/>
+        </w:rPr>
+        <mc:AlternateContent>
+          <mc:Choice Requires="wps">
+            <w:drawing>
+              <wp:anchor distT="0" distB="0" distL="114300" distR="114300" simplePos="0" relativeHeight="251685888" behindDoc="0" locked="0" layoutInCell="1" allowOverlap="1" wp14:anchorId="5419E379" wp14:editId="1DC8D4CB">
+                <wp:simplePos x="0" y="0"/>
+                <wp:positionH relativeFrom="column">
+                  <wp:posOffset>394335</wp:posOffset>
+                </wp:positionH>
+                <wp:positionV relativeFrom="paragraph">
+                  <wp:posOffset>840740</wp:posOffset>
+                </wp:positionV>
+                <wp:extent cx="342900" cy="457200"/>
+                <wp:effectExtent l="50800" t="0" r="38100" b="76200"/>
+                <wp:wrapNone/>
+                <wp:docPr id="18" name="Straight Arrow Connector 18"/>
+                <wp:cNvGraphicFramePr/>
+                <a:graphic xmlns:a="http://schemas.openxmlformats.org/drawingml/2006/main">
+                  <a:graphicData uri="http://schemas.microsoft.com/office/word/2010/wordprocessingShape">
+                    <wps:wsp>
+                      <wps:cNvCnPr/>
+                      <wps:spPr>
+                        <a:xfrm flipH="1">
+                          <a:off x="0" y="0"/>
+                          <a:ext cx="342900" cy="457200"/>
+                        </a:xfrm>
+                        <a:prstGeom prst="straightConnector1">
+                          <a:avLst/>
+                        </a:prstGeom>
+                        <a:ln>
+                          <a:tailEnd type="triangle"/>
+                        </a:ln>
+                      </wps:spPr>
+                      <wps:style>
+                        <a:lnRef idx="1">
+                          <a:schemeClr val="accent1"/>
+                        </a:lnRef>
+                        <a:fillRef idx="0">
+                          <a:schemeClr val="accent1"/>
+                        </a:fillRef>
+                        <a:effectRef idx="0">
+                          <a:schemeClr val="accent1"/>
+                        </a:effectRef>
+                        <a:fontRef idx="minor">
+                          <a:schemeClr val="tx1"/>
+                        </a:fontRef>
+                      </wps:style>
+                      <wps:bodyPr/>
+                    </wps:wsp>
+                  </a:graphicData>
+                </a:graphic>
+              </wp:anchor>
+            </w:drawing>
+          </mc:Choice>
+          <mc:Fallback>
+            <w:pict>
+              <v:shape w14:anchorId="109342B5" id="Straight_x0020_Arrow_x0020_Connector_x0020_18" o:spid="_x0000_s1026" type="#_x0000_t32" style="position:absolute;margin-left:31.05pt;margin-top:66.2pt;width:27pt;height:36pt;flip:x;z-index:251685888;visibility:visible;mso-wrap-style:square;mso-wrap-distance-left:9pt;mso-wrap-distance-top:0;mso-wrap-distance-right:9pt;mso-wrap-distance-bottom:0;mso-position-horizontal:absolute;mso-position-horizontal-relative:text;mso-position-vertical:absolute;mso-position-vertical-relative:text" o:gfxdata="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" strokecolor="#5b9bd5 [3204]" strokeweight=".5pt">
+                <v:stroke endarrow="block" joinstyle="miter"/>
+              </v:shape>
+            </w:pict>
+          </mc:Fallback>
+        </mc:AlternateContent>
+      </w:r>
+      <w:r>
+        <w:rPr>
+          <w:noProof/>
+          <w:lang w:eastAsia="en-GB"/>
+        </w:rPr>
+        <mc:AlternateContent>
+          <mc:Choice Requires="wps">
+            <w:drawing>
+              <wp:anchor distT="0" distB="0" distL="114300" distR="114300" simplePos="0" relativeHeight="251684864" behindDoc="0" locked="0" layoutInCell="1" allowOverlap="1" wp14:anchorId="5CA9A136" wp14:editId="78F0F5CE">
+                <wp:simplePos x="0" y="0"/>
+                <wp:positionH relativeFrom="column">
+                  <wp:posOffset>2794635</wp:posOffset>
+                </wp:positionH>
+                <wp:positionV relativeFrom="paragraph">
+                  <wp:posOffset>154940</wp:posOffset>
+                </wp:positionV>
+                <wp:extent cx="1143000" cy="571500"/>
+                <wp:effectExtent l="0" t="0" r="101600" b="63500"/>
+                <wp:wrapNone/>
+                <wp:docPr id="16" name="Straight Arrow Connector 16"/>
+                <wp:cNvGraphicFramePr/>
+                <a:graphic xmlns:a="http://schemas.openxmlformats.org/drawingml/2006/main">
+                  <a:graphicData uri="http://schemas.microsoft.com/office/word/2010/wordprocessingShape">
+                    <wps:wsp>
+                      <wps:cNvCnPr/>
+                      <wps:spPr>
+                        <a:xfrm>
+                          <a:off x="0" y="0"/>
+                          <a:ext cx="1143000" cy="571500"/>
+                        </a:xfrm>
+                        <a:prstGeom prst="straightConnector1">
+                          <a:avLst/>
+                        </a:prstGeom>
+                        <a:ln>
+                          <a:tailEnd type="triangle"/>
+                        </a:ln>
+                      </wps:spPr>
+                      <wps:style>
+                        <a:lnRef idx="1">
+                          <a:schemeClr val="accent1"/>
+                        </a:lnRef>
+                        <a:fillRef idx="0">
+                          <a:schemeClr val="accent1"/>
+                        </a:fillRef>
+                        <a:effectRef idx="0">
+                          <a:schemeClr val="accent1"/>
+                        </a:effectRef>
+                        <a:fontRef idx="minor">
+                          <a:schemeClr val="tx1"/>
+                        </a:fontRef>
+                      </wps:style>
+                      <wps:bodyPr/>
+                    </wps:wsp>
+                  </a:graphicData>
+                </a:graphic>
+              </wp:anchor>
+            </w:drawing>
+          </mc:Choice>
+          <mc:Fallback>
+            <w:pict>
+              <v:shape w14:anchorId="08E63144" id="Straight_x0020_Arrow_x0020_Connector_x0020_16" o:spid="_x0000_s1026" type="#_x0000_t32" style="position:absolute;margin-left:220.05pt;margin-top:12.2pt;width:90pt;height:45pt;z-index:251684864;visibility:visible;mso-wrap-style:square;mso-wrap-distance-left:9pt;mso-wrap-distance-top:0;mso-wrap-distance-right:9pt;mso-wrap-distance-bottom:0;mso-position-horizontal:absolute;mso-position-horizontal-relative:text;mso-position-vertical:absolute;mso-position-vertical-relative:text" o:gfxdata="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" strokecolor="#5b9bd5 [3204]" strokeweight=".5pt">
+                <v:stroke endarrow="block" joinstyle="miter"/>
+              </v:shape>
+            </w:pict>
+          </mc:Fallback>
+        </mc:AlternateContent>
+      </w:r>
+      <w:r>
+        <w:rPr>
+          <w:noProof/>
+          <w:lang w:eastAsia="en-GB"/>
+        </w:rPr>
+        <mc:AlternateContent>
+          <mc:Choice Requires="wps">
+            <w:drawing>
+              <wp:anchor distT="0" distB="0" distL="114300" distR="114300" simplePos="0" relativeHeight="251683840" behindDoc="0" locked="0" layoutInCell="1" allowOverlap="1" wp14:anchorId="26A29204" wp14:editId="404DA489">
+                <wp:simplePos x="0" y="0"/>
+                <wp:positionH relativeFrom="column">
+                  <wp:posOffset>2680335</wp:posOffset>
+                </wp:positionH>
+                <wp:positionV relativeFrom="paragraph">
+                  <wp:posOffset>269240</wp:posOffset>
+                </wp:positionV>
+                <wp:extent cx="0" cy="342900"/>
+                <wp:effectExtent l="50800" t="0" r="76200" b="63500"/>
+                <wp:wrapNone/>
+                <wp:docPr id="14" name="Straight Arrow Connector 14"/>
+                <wp:cNvGraphicFramePr/>
+                <a:graphic xmlns:a="http://schemas.openxmlformats.org/drawingml/2006/main">
+                  <a:graphicData uri="http://schemas.microsoft.com/office/word/2010/wordprocessingShape">
+                    <wps:wsp>
+                      <wps:cNvCnPr/>
+                      <wps:spPr>
+                        <a:xfrm>
+                          <a:off x="0" y="0"/>
+                          <a:ext cx="0" cy="342900"/>
+                        </a:xfrm>
+                        <a:prstGeom prst="straightConnector1">
+                          <a:avLst/>
+                        </a:prstGeom>
+                        <a:ln>
+                          <a:tailEnd type="triangle"/>
+                        </a:ln>
+                      </wps:spPr>
+                      <wps:style>
+                        <a:lnRef idx="1">
+                          <a:schemeClr val="accent1"/>
+                        </a:lnRef>
+                        <a:fillRef idx="0">
+                          <a:schemeClr val="accent1"/>
+                        </a:fillRef>
+                        <a:effectRef idx="0">
+                          <a:schemeClr val="accent1"/>
+                        </a:effectRef>
+                        <a:fontRef idx="minor">
+                          <a:schemeClr val="tx1"/>
+                        </a:fontRef>
+                      </wps:style>
+                      <wps:bodyPr/>
+                    </wps:wsp>
+                  </a:graphicData>
+                </a:graphic>
+              </wp:anchor>
+            </w:drawing>
+          </mc:Choice>
+          <mc:Fallback>
+            <w:pict>
+              <v:shape w14:anchorId="7A387CAE" id="Straight_x0020_Arrow_x0020_Connector_x0020_14" o:spid="_x0000_s1026" type="#_x0000_t32" style="position:absolute;margin-left:211.05pt;margin-top:21.2pt;width:0;height:27pt;z-index:251683840;visibility:visible;mso-wrap-style:square;mso-wrap-distance-left:9pt;mso-wrap-distance-top:0;mso-wrap-distance-right:9pt;mso-wrap-distance-bottom:0;mso-position-horizontal:absolute;mso-position-horizontal-relative:text;mso-position-vertical:absolute;mso-position-vertical-relative:text" o:gfxdata="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" strokecolor="#5b9bd5 [3204]" strokeweight=".5pt">
+                <v:stroke endarrow="block" joinstyle="miter"/>
+              </v:shape>
+            </w:pict>
+          </mc:Fallback>
+        </mc:AlternateContent>
+      </w:r>
+      <w:r>
+        <w:rPr>
+          <w:noProof/>
+          <w:lang w:eastAsia="en-GB"/>
+        </w:rPr>
+        <mc:AlternateContent>
+          <mc:Choice Requires="wps">
+            <w:drawing>
+              <wp:anchor distT="0" distB="0" distL="114300" distR="114300" simplePos="0" relativeHeight="251682816" behindDoc="0" locked="0" layoutInCell="1" allowOverlap="1" wp14:anchorId="583D976F" wp14:editId="5A774805">
+                <wp:simplePos x="0" y="0"/>
+                <wp:positionH relativeFrom="column">
+                  <wp:posOffset>965835</wp:posOffset>
+                </wp:positionH>
+                <wp:positionV relativeFrom="paragraph">
+                  <wp:posOffset>154940</wp:posOffset>
+                </wp:positionV>
+                <wp:extent cx="1600200" cy="457200"/>
+                <wp:effectExtent l="50800" t="0" r="25400" b="101600"/>
+                <wp:wrapNone/>
+                <wp:docPr id="13" name="Straight Arrow Connector 13"/>
+                <wp:cNvGraphicFramePr/>
+                <a:graphic xmlns:a="http://schemas.openxmlformats.org/drawingml/2006/main">
+                  <a:graphicData uri="http://schemas.microsoft.com/office/word/2010/wordprocessingShape">
+                    <wps:wsp>
+                      <wps:cNvCnPr/>
+                      <wps:spPr>
+                        <a:xfrm flipH="1">
+                          <a:off x="0" y="0"/>
+                          <a:ext cx="1600200" cy="457200"/>
+                        </a:xfrm>
+                        <a:prstGeom prst="straightConnector1">
+                          <a:avLst/>
+                        </a:prstGeom>
+                        <a:ln>
+                          <a:tailEnd type="triangle"/>
+                        </a:ln>
+                      </wps:spPr>
+                      <wps:style>
+                        <a:lnRef idx="1">
+                          <a:schemeClr val="accent1"/>
+                        </a:lnRef>
+                        <a:fillRef idx="0">
+                          <a:schemeClr val="accent1"/>
+                        </a:fillRef>
+                        <a:effectRef idx="0">
+                          <a:schemeClr val="accent1"/>
+                        </a:effectRef>
+                        <a:fontRef idx="minor">
+                          <a:schemeClr val="tx1"/>
+                        </a:fontRef>
+                      </wps:style>
+                      <wps:bodyPr/>
+                    </wps:wsp>
+                  </a:graphicData>
+                </a:graphic>
+              </wp:anchor>
+            </w:drawing>
+          </mc:Choice>
+          <mc:Fallback>
+            <w:pict>
+              <v:shape w14:anchorId="5CF44545" id="Straight_x0020_Arrow_x0020_Connector_x0020_13" o:spid="_x0000_s1026" type="#_x0000_t32" style="position:absolute;margin-left:76.05pt;margin-top:12.2pt;width:126pt;height:36pt;flip:x;z-index:251682816;visibility:visible;mso-wrap-style:square;mso-wrap-distance-left:9pt;mso-wrap-distance-top:0;mso-wrap-distance-right:9pt;mso-wrap-distance-bottom:0;mso-position-horizontal:absolute;mso-position-horizontal-relative:text;mso-position-vertical:absolute;mso-position-vertical-relative:text" o:gfxdata="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" strokecolor="#5b9bd5 [3204]" strokeweight=".5pt">
+                <v:stroke endarrow="block" joinstyle="miter"/>
+              </v:shape>
+            </w:pict>
+          </mc:Fallback>
+        </mc:AlternateContent>
+      </w:r>
+      <w:r>
+        <w:rPr>
+          <w:noProof/>
+          <w:lang w:eastAsia="en-GB"/>
+        </w:rPr>
+        <mc:AlternateContent>
+          <mc:Choice Requires="wps">
+            <w:drawing>
+              <wp:anchor distT="0" distB="0" distL="114300" distR="114300" simplePos="0" relativeHeight="251679744" behindDoc="0" locked="0" layoutInCell="1" allowOverlap="1" wp14:anchorId="7FB6A705" wp14:editId="0F0FD6B1">
+                <wp:simplePos x="0" y="0"/>
+                <wp:positionH relativeFrom="column">
+                  <wp:posOffset>4737735</wp:posOffset>
+                </wp:positionH>
+                <wp:positionV relativeFrom="paragraph">
+                  <wp:posOffset>2444750</wp:posOffset>
+                </wp:positionV>
+                <wp:extent cx="458470" cy="342900"/>
+                <wp:effectExtent l="0" t="0" r="0" b="12700"/>
+                <wp:wrapSquare wrapText="bothSides"/>
+                <wp:docPr id="11" name="Text Box 11"/>
+                <wp:cNvGraphicFramePr/>
+                <a:graphic xmlns:a="http://schemas.openxmlformats.org/drawingml/2006/main">
+                  <a:graphicData uri="http://schemas.microsoft.com/office/word/2010/wordprocessingShape">
+                    <wps:wsp>
+                      <wps:cNvSpPr txBox="1"/>
+                      <wps:spPr>
+                        <a:xfrm>
+                          <a:off x="0" y="0"/>
+                          <a:ext cx="458470" cy="342900"/>
+                        </a:xfrm>
+                        <a:prstGeom prst="rect">
+                          <a:avLst/>
+                        </a:prstGeom>
+                        <a:noFill/>
+                        <a:ln>
+                          <a:noFill/>
+                        </a:ln>
+                        <a:effectLst/>
+                      </wps:spPr>
+                      <wps:style>
+                        <a:lnRef idx="0">
+                          <a:schemeClr val="accent1"/>
+                        </a:lnRef>
+                        <a:fillRef idx="0">
+                          <a:schemeClr val="accent1"/>
+                        </a:fillRef>
+                        <a:effectRef idx="0">
+                          <a:schemeClr val="accent1"/>
+                        </a:effectRef>
+                        <a:fontRef idx="minor">
+                          <a:schemeClr val="dk1"/>
+                        </a:fontRef>
+                      </wps:style>
+                      <wps:txbx>
+                        <w:txbxContent>
+                          <w:p>
+                            <w:pPr>
+                              <w:jc w:val="center"/>
+                              <w:rPr>
+                                <w:lang w:val="en-US"/>
+                              </w:rPr>
+                            </w:pPr>
+                            <w:r>
+                              <w:rPr>
+                                <w:lang w:val="en-US"/>
+                              </w:rPr>
+                              <w:t>b</w:t>
+                            </w:r>
+                          </w:p>
+                        </w:txbxContent>
+                      </wps:txbx>
+                      <wps:bodyPr rot="0" spcFirstLastPara="0" vertOverflow="overflow" horzOverflow="overflow" vert="horz" wrap="square" lIns="91440" tIns="45720" rIns="91440" bIns="45720" numCol="1" spcCol="0" rtlCol="0" fromWordArt="0" anchor="t" anchorCtr="0" forceAA="0" compatLnSpc="1">
+                        <a:prstTxWarp prst="textNoShape">
+                          <a:avLst/>
+                        </a:prstTxWarp>
+                        <a:noAutofit/>
+                      </wps:bodyPr>
+                    </wps:wsp>
+                  </a:graphicData>
+                </a:graphic>
+                <wp14:sizeRelH relativeFrom="margin">
+                  <wp14:pctWidth>0</wp14:pctWidth>
+                </wp14:sizeRelH>
+                <wp14:sizeRelV relativeFrom="margin">
+                  <wp14:pctHeight>0</wp14:pctHeight>
+                </wp14:sizeRelV>
+              </wp:anchor>
+            </w:drawing>
+          </mc:Choice>
+          <mc:Fallback>
+            <w:pict>
+              <v:shape w14:anchorId="7FB6A705" id="Text_x0020_Box_x0020_11" o:spid="_x0000_s1029" type="#_x0000_t202" style="position:absolute;margin-left:373.05pt;margin-top:192.5pt;width:36.1pt;height:27pt;z-index:251679744;visibility:visible;mso-wrap-style:square;mso-width-percent:0;mso-height-percent:0;mso-wrap-distance-left:9pt;mso-wrap-distance-top:0;mso-wrap-distance-right:9pt;mso-wrap-distance-bottom:0;mso-position-horizontal:absolute;mso-position-horizontal-relative:text;mso-position-vertical:absolute;mso-position-vertical-relative:text;mso-width-percent:0;mso-height-percent:0;mso-width-relative:margin;mso-height-relative:margin;v-text-anchor:top" o:gfxdata="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" filled="f" stroked="f">
+                <v:textbox>
+                  <w:txbxContent>
+                    <w:p>
+                      <w:pPr>
+                        <w:jc w:val="center"/>
+                        <w:rPr>
+                          <w:lang w:val="en-US"/>
+                        </w:rPr>
+                      </w:pPr>
+                      <w:r>
+                        <w:rPr>
+                          <w:lang w:val="en-US"/>
+                        </w:rPr>
+                        <w:t>b</w:t>
+                      </w:r>
+                    </w:p>
+                  </w:txbxContent>
+                </v:textbox>
+                <w10:wrap type="square"/>
+              </v:shape>
+            </w:pict>
+          </mc:Fallback>
+        </mc:AlternateContent>
+      </w:r>
+      <w:r>
+        <w:rPr>
+          <w:noProof/>
+          <w:lang w:eastAsia="en-GB"/>
+        </w:rPr>
+        <mc:AlternateContent>
+          <mc:Choice Requires="wps">
+            <w:drawing>
+              <wp:anchor distT="0" distB="0" distL="114300" distR="114300" simplePos="0" relativeHeight="251673600" behindDoc="0" locked="0" layoutInCell="1" allowOverlap="1" wp14:anchorId="1C234B5C" wp14:editId="71CD7648">
+                <wp:simplePos x="0" y="0"/>
+                <wp:positionH relativeFrom="column">
+                  <wp:posOffset>4740275</wp:posOffset>
+                </wp:positionH>
+                <wp:positionV relativeFrom="paragraph">
+                  <wp:posOffset>1183005</wp:posOffset>
+                </wp:positionV>
+                <wp:extent cx="458470" cy="342900"/>
+                <wp:effectExtent l="0" t="0" r="0" b="12700"/>
+                <wp:wrapSquare wrapText="bothSides"/>
+                <wp:docPr id="8" name="Text Box 8"/>
+                <wp:cNvGraphicFramePr/>
+                <a:graphic xmlns:a="http://schemas.openxmlformats.org/drawingml/2006/main">
+                  <a:graphicData uri="http://schemas.microsoft.com/office/word/2010/wordprocessingShape">
+                    <wps:wsp>
+                      <wps:cNvSpPr txBox="1"/>
+                      <wps:spPr>
+                        <a:xfrm>
+                          <a:off x="0" y="0"/>
+                          <a:ext cx="458470" cy="342900"/>
+                        </a:xfrm>
+                        <a:prstGeom prst="rect">
+                          <a:avLst/>
+                        </a:prstGeom>
+                        <a:noFill/>
+                        <a:ln>
+                          <a:noFill/>
+                        </a:ln>
+                        <a:effectLst/>
+                      </wps:spPr>
+                      <wps:style>
+                        <a:lnRef idx="0">
+                          <a:schemeClr val="accent1"/>
+                        </a:lnRef>
+                        <a:fillRef idx="0">
+                          <a:schemeClr val="accent1"/>
+                        </a:fillRef>
+                        <a:effectRef idx="0">
+                          <a:schemeClr val="accent1"/>
+                        </a:effectRef>
+                        <a:fontRef idx="minor">
+                          <a:schemeClr val="dk1"/>
+                        </a:fontRef>
+                      </wps:style>
+                      <wps:txbx>
+                        <w:txbxContent>
+                          <w:p>
+                            <w:pPr>
+                              <w:jc w:val="center"/>
+                              <w:rPr>
+                                <w:lang w:val="en-US"/>
+                              </w:rPr>
+                            </w:pPr>
+                            <w:r>
+                              <w:rPr>
+                                <w:lang w:val="en-US"/>
+                              </w:rPr>
+                              <w:t>+</w:t>
+                            </w:r>
+                          </w:p>
+                        </w:txbxContent>
+                      </wps:txbx>
+                      <wps:bodyPr rot="0" spcFirstLastPara="0" vertOverflow="overflow" horzOverflow="overflow" vert="horz" wrap="square" lIns="91440" tIns="45720" rIns="91440" bIns="45720" numCol="1" spcCol="0" rtlCol="0" fromWordArt="0" anchor="t" anchorCtr="0" forceAA="0" compatLnSpc="1">
+                        <a:prstTxWarp prst="textNoShape">
+                          <a:avLst/>
+                        </a:prstTxWarp>
+                        <a:noAutofit/>
+                      </wps:bodyPr>
+                    </wps:wsp>
+                  </a:graphicData>
+                </a:graphic>
+                <wp14:sizeRelH relativeFrom="margin">
+                  <wp14:pctWidth>0</wp14:pctWidth>
+                </wp14:sizeRelH>
+                <wp14:sizeRelV relativeFrom="margin">
+                  <wp14:pctHeight>0</wp14:pctHeight>
+                </wp14:sizeRelV>
+              </wp:anchor>
+            </w:drawing>
+          </mc:Choice>
+          <mc:Fallback>
+            <w:pict>
+              <v:shape w14:anchorId="1C234B5C" id="Text_x0020_Box_x0020_8" o:spid="_x0000_s1030" type="#_x0000_t202" style="position:absolute;margin-left:373.25pt;margin-top:93.15pt;width:36.1pt;height:27pt;z-index:251673600;visibility:visible;mso-wrap-style:square;mso-width-percent:0;mso-height-percent:0;mso-wrap-distance-left:9pt;mso-wrap-distance-top:0;mso-wrap-distance-right:9pt;mso-wrap-distance-bottom:0;mso-position-horizontal:absolute;mso-position-horizontal-relative:text;mso-position-vertical:absolute;mso-position-vertical-relative:text;mso-width-percent:0;mso-height-percent:0;mso-width-relative:margin;mso-height-relative:margin;v-text-anchor:top" o:gfxdata="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" filled="f" stroked="f">
+                <v:textbox>
+                  <w:txbxContent>
+                    <w:p>
+                      <w:pPr>
+                        <w:jc w:val="center"/>
+                        <w:rPr>
+                          <w:lang w:val="en-US"/>
+                        </w:rPr>
+                      </w:pPr>
+                      <w:r>
+                        <w:rPr>
+                          <w:lang w:val="en-US"/>
+                        </w:rPr>
+                        <w:t>+</w:t>
+                      </w:r>
+                    </w:p>
+                  </w:txbxContent>
+                </v:textbox>
+                <w10:wrap type="square"/>
+              </v:shape>
+            </w:pict>
+          </mc:Fallback>
+        </mc:AlternateContent>
+      </w:r>
+      <w:r>
+        <w:rPr>
+          <w:noProof/>
+          <w:lang w:eastAsia="en-GB"/>
+        </w:rPr>
+        <mc:AlternateContent>
+          <mc:Choice Requires="wps">
+            <w:drawing>
+              <wp:anchor distT="0" distB="0" distL="114300" distR="114300" simplePos="0" relativeHeight="251669504" behindDoc="0" locked="0" layoutInCell="1" allowOverlap="1" wp14:anchorId="6FFAF4F5" wp14:editId="039C9CB8">
+                <wp:simplePos x="0" y="0"/>
+                <wp:positionH relativeFrom="column">
+                  <wp:posOffset>3822700</wp:posOffset>
+                </wp:positionH>
+                <wp:positionV relativeFrom="paragraph">
+                  <wp:posOffset>612140</wp:posOffset>
+                </wp:positionV>
+                <wp:extent cx="458470" cy="342900"/>
+                <wp:effectExtent l="0" t="0" r="0" b="12700"/>
+                <wp:wrapSquare wrapText="bothSides"/>
+                <wp:docPr id="6" name="Text Box 6"/>
+                <wp:cNvGraphicFramePr/>
+                <a:graphic xmlns:a="http://schemas.openxmlformats.org/drawingml/2006/main">
+                  <a:graphicData uri="http://schemas.microsoft.com/office/word/2010/wordprocessingShape">
+                    <wps:wsp>
+                      <wps:cNvSpPr txBox="1"/>
+                      <wps:spPr>
+                        <a:xfrm>
+                          <a:off x="0" y="0"/>
+                          <a:ext cx="458470" cy="342900"/>
+                        </a:xfrm>
+                        <a:prstGeom prst="rect">
+                          <a:avLst/>
+                        </a:prstGeom>
+                        <a:noFill/>
+                        <a:ln>
+                          <a:noFill/>
+                        </a:ln>
+                        <a:effectLst/>
+                      </wps:spPr>
+                      <wps:style>
+                        <a:lnRef idx="0">
+                          <a:schemeClr val="accent1"/>
+                        </a:lnRef>
+                        <a:fillRef idx="0">
+                          <a:schemeClr val="accent1"/>
+                        </a:fillRef>
+                        <a:effectRef idx="0">
+                          <a:schemeClr val="accent1"/>
+                        </a:effectRef>
+                        <a:fontRef idx="minor">
+                          <a:schemeClr val="dk1"/>
+                        </a:fontRef>
+                      </wps:style>
+                      <wps:txbx>
+                        <w:txbxContent>
+                          <w:p>
+                            <w:pPr>
+                              <w:jc w:val="center"/>
+                              <w:rPr>
+                                <w:lang w:val="en-US"/>
+                              </w:rPr>
+                            </w:pPr>
+                            <w:r>
+                              <w:rPr>
+                                <w:lang w:val="en-US"/>
+                              </w:rPr>
+                              <w:t>:=</w:t>
+                            </w:r>
+                          </w:p>
+                        </w:txbxContent>
+                      </wps:txbx>
+                      <wps:bodyPr rot="0" spcFirstLastPara="0" vertOverflow="overflow" horzOverflow="overflow" vert="horz" wrap="square" lIns="91440" tIns="45720" rIns="91440" bIns="45720" numCol="1" spcCol="0" rtlCol="0" fromWordArt="0" anchor="t" anchorCtr="0" forceAA="0" compatLnSpc="1">
+                        <a:prstTxWarp prst="textNoShape">
+                          <a:avLst/>
+                        </a:prstTxWarp>
+                        <a:noAutofit/>
+                      </wps:bodyPr>
+                    </wps:wsp>
+                  </a:graphicData>
+                </a:graphic>
+                <wp14:sizeRelH relativeFrom="margin">
+                  <wp14:pctWidth>0</wp14:pctWidth>
+                </wp14:sizeRelH>
+                <wp14:sizeRelV relativeFrom="margin">
+                  <wp14:pctHeight>0</wp14:pctHeight>
+                </wp14:sizeRelV>
+              </wp:anchor>
+            </w:drawing>
+          </mc:Choice>
+          <mc:Fallback>
+            <w:pict>
+              <v:shape w14:anchorId="6FFAF4F5" id="Text_x0020_Box_x0020_6" o:spid="_x0000_s1031" type="#_x0000_t202" style="position:absolute;margin-left:301pt;margin-top:48.2pt;width:36.1pt;height:27pt;z-index:251669504;visibility:visible;mso-wrap-style:square;mso-width-percent:0;mso-height-percent:0;mso-wrap-distance-left:9pt;mso-wrap-distance-top:0;mso-wrap-distance-right:9pt;mso-wrap-distance-bottom:0;mso-position-horizontal:absolute;mso-position-horizontal-relative:text;mso-position-vertical:absolute;mso-position-vertical-relative:text;mso-width-percent:0;mso-height-percent:0;mso-width-relative:margin;mso-height-relative:margin;v-text-anchor:top" o:gfxdata="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" filled="f" stroked="f">
+                <v:textbox>
+                  <w:txbxContent>
+                    <w:p>
+                      <w:pPr>
+                        <w:jc w:val="center"/>
+                        <w:rPr>
+                          <w:lang w:val="en-US"/>
+                        </w:rPr>
+                      </w:pPr>
+                      <w:r>
+                        <w:rPr>
+                          <w:lang w:val="en-US"/>
+                        </w:rPr>
+                        <w:t>:=</w:t>
+                      </w:r>
+                    </w:p>
+                  </w:txbxContent>
+                </v:textbox>
+                <w10:wrap type="square"/>
+              </v:shape>
+            </w:pict>
+          </mc:Fallback>
+        </mc:AlternateContent>
+      </w:r>
+      <w:r>
+        <w:rPr>
+          <w:noProof/>
+          <w:lang w:eastAsia="en-GB"/>
+        </w:rPr>
+        <mc:AlternateContent>
+          <mc:Choice Requires="wps">
+            <w:drawing>
+              <wp:anchor distT="0" distB="0" distL="114300" distR="114300" simplePos="0" relativeHeight="251671552" behindDoc="0" locked="0" layoutInCell="1" allowOverlap="1" wp14:anchorId="65B4D6D9" wp14:editId="58D8AEF8">
+                <wp:simplePos x="0" y="0"/>
+                <wp:positionH relativeFrom="column">
+                  <wp:posOffset>3366135</wp:posOffset>
+                </wp:positionH>
+                <wp:positionV relativeFrom="paragraph">
+                  <wp:posOffset>1187450</wp:posOffset>
+                </wp:positionV>
+                <wp:extent cx="458470" cy="342900"/>
+                <wp:effectExtent l="0" t="0" r="0" b="12700"/>
+                <wp:wrapSquare wrapText="bothSides"/>
+                <wp:docPr id="7" name="Text Box 7"/>
+                <wp:cNvGraphicFramePr/>
+                <a:graphic xmlns:a="http://schemas.openxmlformats.org/drawingml/2006/main">
+                  <a:graphicData uri="http://schemas.microsoft.com/office/word/2010/wordprocessingShape">
+                    <wps:wsp>
+                      <wps:cNvSpPr txBox="1"/>
+                      <wps:spPr>
+                        <a:xfrm>
+                          <a:off x="0" y="0"/>
+                          <a:ext cx="458470" cy="342900"/>
+                        </a:xfrm>
+                        <a:prstGeom prst="rect">
+                          <a:avLst/>
+                        </a:prstGeom>
+                        <a:noFill/>
+                        <a:ln>
+                          <a:noFill/>
+                        </a:ln>
+                        <a:effectLst/>
+                      </wps:spPr>
+                      <wps:style>
+                        <a:lnRef idx="0">
+                          <a:schemeClr val="accent1"/>
+                        </a:lnRef>
+                        <a:fillRef idx="0">
+                          <a:schemeClr val="accent1"/>
+                        </a:fillRef>
+                        <a:effectRef idx="0">
+                          <a:schemeClr val="accent1"/>
+                        </a:effectRef>
+                        <a:fontRef idx="minor">
+                          <a:schemeClr val="dk1"/>
+                        </a:fontRef>
+                      </wps:style>
+                      <wps:txbx>
+                        <w:txbxContent>
+                          <w:p>
+                            <w:pPr>
+                              <w:jc w:val="center"/>
+                              <w:rPr>
+                                <w:lang w:val="en-US"/>
+                              </w:rPr>
+                            </w:pPr>
+                            <w:r>
+                              <w:rPr>
+                                <w:lang w:val="en-US"/>
+                              </w:rPr>
+                              <w:t>a</w:t>
+                            </w:r>
+                          </w:p>
+                        </w:txbxContent>
+                      </wps:txbx>
+                      <wps:bodyPr rot="0" spcFirstLastPara="0" vertOverflow="overflow" horzOverflow="overflow" vert="horz" wrap="square" lIns="91440" tIns="45720" rIns="91440" bIns="45720" numCol="1" spcCol="0" rtlCol="0" fromWordArt="0" anchor="t" anchorCtr="0" forceAA="0" compatLnSpc="1">
+                        <a:prstTxWarp prst="textNoShape">
+                          <a:avLst/>
+                        </a:prstTxWarp>
+                        <a:noAutofit/>
+                      </wps:bodyPr>
+                    </wps:wsp>
+                  </a:graphicData>
+                </a:graphic>
+                <wp14:sizeRelH relativeFrom="margin">
+                  <wp14:pctWidth>0</wp14:pctWidth>
+                </wp14:sizeRelH>
+                <wp14:sizeRelV relativeFrom="margin">
+                  <wp14:pctHeight>0</wp14:pctHeight>
+                </wp14:sizeRelV>
+              </wp:anchor>
+            </w:drawing>
+          </mc:Choice>
+          <mc:Fallback>
+            <w:pict>
+              <v:shape w14:anchorId="65B4D6D9" id="Text_x0020_Box_x0020_7" o:spid="_x0000_s1032" type="#_x0000_t202" style="position:absolute;margin-left:265.05pt;margin-top:93.5pt;width:36.1pt;height:27pt;z-index:251671552;visibility:visible;mso-wrap-style:square;mso-width-percent:0;mso-height-percent:0;mso-wrap-distance-left:9pt;mso-wrap-distance-top:0;mso-wrap-distance-right:9pt;mso-wrap-distance-bottom:0;mso-position-horizontal:absolute;mso-position-horizontal-relative:text;mso-position-vertical:absolute;mso-position-vertical-relative:text;mso-width-percent:0;mso-height-percent:0;mso-width-relative:margin;mso-height-relative:margin;v-text-anchor:top" o:gfxdata="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" filled="f" stroked="f">
+                <v:textbox>
+                  <w:txbxContent>
+                    <w:p>
+                      <w:pPr>
+                        <w:jc w:val="center"/>
+                        <w:rPr>
+                          <w:lang w:val="en-US"/>
+                        </w:rPr>
+                      </w:pPr>
+                      <w:r>
+                        <w:rPr>
+                          <w:lang w:val="en-US"/>
+                        </w:rPr>
+                        <w:t>a</w:t>
+                      </w:r>
+                    </w:p>
+                  </w:txbxContent>
+                </v:textbox>
+                <w10:wrap type="square"/>
+              </v:shape>
+            </w:pict>
+          </mc:Fallback>
+        </mc:AlternateContent>
+      </w:r>
+      <w:r>
+        <w:rPr>
+          <w:noProof/>
+          <w:lang w:eastAsia="en-GB"/>
+        </w:rPr>
+        <mc:AlternateContent>
+          <mc:Choice Requires="wps">
+            <w:drawing>
+              <wp:anchor distT="0" distB="0" distL="114300" distR="114300" simplePos="0" relativeHeight="251667456" behindDoc="0" locked="0" layoutInCell="1" allowOverlap="1" wp14:anchorId="03A7C4D7" wp14:editId="6385A626">
+                <wp:simplePos x="0" y="0"/>
+                <wp:positionH relativeFrom="column">
+                  <wp:posOffset>2451735</wp:posOffset>
+                </wp:positionH>
+                <wp:positionV relativeFrom="paragraph">
+                  <wp:posOffset>608910</wp:posOffset>
+                </wp:positionV>
+                <wp:extent cx="458470" cy="342900"/>
+                <wp:effectExtent l="0" t="0" r="0" b="12700"/>
+                <wp:wrapSquare wrapText="bothSides"/>
+                <wp:docPr id="5" name="Text Box 5"/>
+                <wp:cNvGraphicFramePr/>
+                <a:graphic xmlns:a="http://schemas.openxmlformats.org/drawingml/2006/main">
+                  <a:graphicData uri="http://schemas.microsoft.com/office/word/2010/wordprocessingShape">
+                    <wps:wsp>
+                      <wps:cNvSpPr txBox="1"/>
+                      <wps:spPr>
+                        <a:xfrm>
+                          <a:off x="0" y="0"/>
+                          <a:ext cx="458470" cy="342900"/>
+                        </a:xfrm>
+                        <a:prstGeom prst="rect">
+                          <a:avLst/>
+                        </a:prstGeom>
+                        <a:noFill/>
+                        <a:ln>
+                          <a:noFill/>
+                        </a:ln>
+                        <a:effectLst/>
+                      </wps:spPr>
+                      <wps:style>
+                        <a:lnRef idx="0">
+                          <a:schemeClr val="accent1"/>
+                        </a:lnRef>
+                        <a:fillRef idx="0">
+                          <a:schemeClr val="accent1"/>
+                        </a:fillRef>
+                        <a:effectRef idx="0">
+                          <a:schemeClr val="accent1"/>
+                        </a:effectRef>
+                        <a:fontRef idx="minor">
+                          <a:schemeClr val="dk1"/>
+                        </a:fontRef>
+                      </wps:style>
+                      <wps:txbx>
+                        <w:txbxContent>
+                          <w:p>
+                            <w:pPr>
+                              <w:jc w:val="center"/>
+                              <w:rPr>
+                                <w:lang w:val="en-US"/>
+                              </w:rPr>
+                            </w:pPr>
+                            <w:r>
+                              <w:rPr>
+                                <w:lang w:val="en-US"/>
+                              </w:rPr>
+                              <w:t>skip</w:t>
+                            </w:r>
+                            <w:r>
+                              <w:rPr>
+                                <w:lang w:val="en-US"/>
+                              </w:rPr>
+                              <w:t>&lt;</w:t>
+                            </w:r>
+                          </w:p>
+                        </w:txbxContent>
+                      </wps:txbx>
+                      <wps:bodyPr rot="0" spcFirstLastPara="0" vertOverflow="overflow" horzOverflow="overflow" vert="horz" wrap="square" lIns="91440" tIns="45720" rIns="91440" bIns="45720" numCol="1" spcCol="0" rtlCol="0" fromWordArt="0" anchor="t" anchorCtr="0" forceAA="0" compatLnSpc="1">
+                        <a:prstTxWarp prst="textNoShape">
+                          <a:avLst/>
+                        </a:prstTxWarp>
+                        <a:noAutofit/>
+                      </wps:bodyPr>
+                    </wps:wsp>
+                  </a:graphicData>
+                </a:graphic>
+                <wp14:sizeRelH relativeFrom="margin">
+                  <wp14:pctWidth>0</wp14:pctWidth>
+                </wp14:sizeRelH>
+                <wp14:sizeRelV relativeFrom="margin">
+                  <wp14:pctHeight>0</wp14:pctHeight>
+                </wp14:sizeRelV>
+              </wp:anchor>
+            </w:drawing>
+          </mc:Choice>
+          <mc:Fallback>
+            <w:pict>
+              <v:shape w14:anchorId="03A7C4D7" id="Text_x0020_Box_x0020_5" o:spid="_x0000_s1033" type="#_x0000_t202" style="position:absolute;margin-left:193.05pt;margin-top:47.95pt;width:36.1pt;height:27pt;z-index:251667456;visibility:visible;mso-wrap-style:square;mso-width-percent:0;mso-height-percent:0;mso-wrap-distance-left:9pt;mso-wrap-distance-top:0;mso-wrap-distance-right:9pt;mso-wrap-distance-bottom:0;mso-position-horizontal:absolute;mso-position-horizontal-relative:text;mso-position-vertical:absolute;mso-position-vertical-relative:text;mso-width-percent:0;mso-height-percent:0;mso-width-relative:margin;mso-height-relative:margin;v-text-anchor:top" o:gfxdata="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" filled="f" stroked="f">
+                <v:textbox>
+                  <w:txbxContent>
+                    <w:p>
+                      <w:pPr>
+                        <w:jc w:val="center"/>
+                        <w:rPr>
+                          <w:lang w:val="en-US"/>
+                        </w:rPr>
+                      </w:pPr>
+                      <w:r>
+                        <w:rPr>
+                          <w:lang w:val="en-US"/>
+                        </w:rPr>
+                        <w:t>skip</w:t>
+                      </w:r>
+                      <w:r>
+                        <w:rPr>
+                          <w:lang w:val="en-US"/>
+                        </w:rPr>
+                        <w:t>&lt;</w:t>
+                      </w:r>
+                    </w:p>
+                  </w:txbxContent>
+                </v:textbox>
+                <w10:wrap type="square"/>
+              </v:shape>
+            </w:pict>
+          </mc:Fallback>
+        </mc:AlternateContent>
+      </w:r>
+      <w:r>
+        <w:rPr>
+          <w:noProof/>
+          <w:lang w:eastAsia="en-GB"/>
+        </w:rPr>
+        <mc:AlternateContent>
+          <mc:Choice Requires="wps">
+            <w:drawing>
+              <wp:anchor distT="0" distB="0" distL="114300" distR="114300" simplePos="0" relativeHeight="251665408" behindDoc="0" locked="0" layoutInCell="1" allowOverlap="1" wp14:anchorId="2DAA95B0" wp14:editId="235C6724">
+                <wp:simplePos x="0" y="0"/>
+                <wp:positionH relativeFrom="column">
+                  <wp:posOffset>1081405</wp:posOffset>
+                </wp:positionH>
+                <wp:positionV relativeFrom="paragraph">
+                  <wp:posOffset>1297940</wp:posOffset>
+                </wp:positionV>
+                <wp:extent cx="458470" cy="342900"/>
+                <wp:effectExtent l="0" t="0" r="0" b="12700"/>
+                <wp:wrapSquare wrapText="bothSides"/>
+                <wp:docPr id="4" name="Text Box 4"/>
+                <wp:cNvGraphicFramePr/>
+                <a:graphic xmlns:a="http://schemas.openxmlformats.org/drawingml/2006/main">
+                  <a:graphicData uri="http://schemas.microsoft.com/office/word/2010/wordprocessingShape">
+                    <wps:wsp>
+                      <wps:cNvSpPr txBox="1"/>
+                      <wps:spPr>
+                        <a:xfrm>
+                          <a:off x="0" y="0"/>
+                          <a:ext cx="458470" cy="342900"/>
+                        </a:xfrm>
+                        <a:prstGeom prst="rect">
+                          <a:avLst/>
+                        </a:prstGeom>
+                        <a:noFill/>
+                        <a:ln>
+                          <a:noFill/>
+                        </a:ln>
+                        <a:effectLst/>
+                      </wps:spPr>
+                      <wps:style>
+                        <a:lnRef idx="0">
+                          <a:schemeClr val="accent1"/>
+                        </a:lnRef>
+                        <a:fillRef idx="0">
+                          <a:schemeClr val="accent1"/>
+                        </a:fillRef>
+                        <a:effectRef idx="0">
+                          <a:schemeClr val="accent1"/>
+                        </a:effectRef>
+                        <a:fontRef idx="minor">
+                          <a:schemeClr val="dk1"/>
+                        </a:fontRef>
+                      </wps:style>
+                      <wps:txbx>
+                        <w:txbxContent>
+                          <w:p>
+                            <w:pPr>
+                              <w:jc w:val="center"/>
+                              <w:rPr>
+                                <w:lang w:val="en-US"/>
+                              </w:rPr>
+                            </w:pPr>
+                            <w:r>
+                              <w:rPr>
+                                <w:lang w:val="en-US"/>
+                              </w:rPr>
+                              <w:t>b</w:t>
+                            </w:r>
+                          </w:p>
+                        </w:txbxContent>
+                      </wps:txbx>
+                      <wps:bodyPr rot="0" spcFirstLastPara="0" vertOverflow="overflow" horzOverflow="overflow" vert="horz" wrap="square" lIns="91440" tIns="45720" rIns="91440" bIns="45720" numCol="1" spcCol="0" rtlCol="0" fromWordArt="0" anchor="t" anchorCtr="0" forceAA="0" compatLnSpc="1">
+                        <a:prstTxWarp prst="textNoShape">
+                          <a:avLst/>
+                        </a:prstTxWarp>
+                        <a:noAutofit/>
+                      </wps:bodyPr>
+                    </wps:wsp>
+                  </a:graphicData>
+                </a:graphic>
+                <wp14:sizeRelH relativeFrom="margin">
+                  <wp14:pctWidth>0</wp14:pctWidth>
+                </wp14:sizeRelH>
+                <wp14:sizeRelV relativeFrom="margin">
+                  <wp14:pctHeight>0</wp14:pctHeight>
+                </wp14:sizeRelV>
+              </wp:anchor>
+            </w:drawing>
+          </mc:Choice>
+          <mc:Fallback>
+            <w:pict>
+              <v:shape w14:anchorId="2DAA95B0" id="Text_x0020_Box_x0020_4" o:spid="_x0000_s1034" type="#_x0000_t202" style="position:absolute;margin-left:85.15pt;margin-top:102.2pt;width:36.1pt;height:27pt;z-index:251665408;visibility:visible;mso-wrap-style:square;mso-width-percent:0;mso-height-percent:0;mso-wrap-distance-left:9pt;mso-wrap-distance-top:0;mso-wrap-distance-right:9pt;mso-wrap-distance-bottom:0;mso-position-horizontal:absolute;mso-position-horizontal-relative:text;mso-position-vertical:absolute;mso-position-vertical-relative:text;mso-width-percent:0;mso-height-percent:0;mso-width-relative:margin;mso-height-relative:margin;v-text-anchor:top" o:gfxdata="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" filled="f" stroked="f">
+                <v:textbox>
+                  <w:txbxContent>
+                    <w:p>
+                      <w:pPr>
+                        <w:jc w:val="center"/>
+                        <w:rPr>
+                          <w:lang w:val="en-US"/>
+                        </w:rPr>
+                      </w:pPr>
+                      <w:r>
+                        <w:rPr>
+                          <w:lang w:val="en-US"/>
+                        </w:rPr>
+                        <w:t>b</w:t>
+                      </w:r>
+                    </w:p>
+                  </w:txbxContent>
+                </v:textbox>
+                <w10:wrap type="square"/>
+              </v:shape>
+            </w:pict>
+          </mc:Fallback>
+        </mc:AlternateContent>
+      </w:r>
+      <w:r>
+        <w:rPr>
+          <w:noProof/>
+          <w:lang w:eastAsia="en-GB"/>
+        </w:rPr>
+        <mc:AlternateContent>
+          <mc:Choice Requires="wps">
+            <w:drawing>
+              <wp:anchor distT="0" distB="0" distL="114300" distR="114300" simplePos="0" relativeHeight="251661312" behindDoc="0" locked="0" layoutInCell="1" allowOverlap="1" wp14:anchorId="2DD8C031" wp14:editId="18D08355">
+                <wp:simplePos x="0" y="0"/>
+                <wp:positionH relativeFrom="column">
+                  <wp:posOffset>619760</wp:posOffset>
+                </wp:positionH>
+                <wp:positionV relativeFrom="paragraph">
+                  <wp:posOffset>608330</wp:posOffset>
+                </wp:positionV>
+                <wp:extent cx="458470" cy="342900"/>
+                <wp:effectExtent l="0" t="0" r="0" b="12700"/>
+                <wp:wrapSquare wrapText="bothSides"/>
+                <wp:docPr id="2" name="Text Box 2"/>
+                <wp:cNvGraphicFramePr/>
+                <a:graphic xmlns:a="http://schemas.openxmlformats.org/drawingml/2006/main">
+                  <a:graphicData uri="http://schemas.microsoft.com/office/word/2010/wordprocessingShape">
+                    <wps:wsp>
+                      <wps:cNvSpPr txBox="1"/>
+                      <wps:spPr>
+                        <a:xfrm>
+                          <a:off x="0" y="0"/>
+                          <a:ext cx="458470" cy="342900"/>
+                        </a:xfrm>
+                        <a:prstGeom prst="rect">
+                          <a:avLst/>
+                        </a:prstGeom>
+                        <a:noFill/>
+                        <a:ln>
+                          <a:noFill/>
+                        </a:ln>
+                        <a:effectLst/>
+                      </wps:spPr>
+                      <wps:style>
+                        <a:lnRef idx="0">
+                          <a:schemeClr val="accent1"/>
+                        </a:lnRef>
+                        <a:fillRef idx="0">
+                          <a:schemeClr val="accent1"/>
+                        </a:fillRef>
+                        <a:effectRef idx="0">
+                          <a:schemeClr val="accent1"/>
+                        </a:effectRef>
+                        <a:fontRef idx="minor">
+                          <a:schemeClr val="dk1"/>
+                        </a:fontRef>
+                      </wps:style>
+                      <wps:txbx>
+                        <w:txbxContent>
+                          <w:p>
+                            <w:pPr>
+                              <w:jc w:val="center"/>
+                              <w:rPr>
+                                <w:lang w:val="en-US"/>
+                              </w:rPr>
+                            </w:pPr>
+                            <w:r>
+                              <w:rPr>
+                                <w:lang w:val="en-US"/>
+                              </w:rPr>
+                              <w:t>&lt;</w:t>
+                            </w:r>
+                          </w:p>
+                        </w:txbxContent>
+                      </wps:txbx>
+                      <wps:bodyPr rot="0" spcFirstLastPara="0" vertOverflow="overflow" horzOverflow="overflow" vert="horz" wrap="square" lIns="91440" tIns="45720" rIns="91440" bIns="45720" numCol="1" spcCol="0" rtlCol="0" fromWordArt="0" anchor="t" anchorCtr="0" forceAA="0" compatLnSpc="1">
+                        <a:prstTxWarp prst="textNoShape">
+                          <a:avLst/>
+                        </a:prstTxWarp>
+                        <a:noAutofit/>
+                      </wps:bodyPr>
+                    </wps:wsp>
+                  </a:graphicData>
+                </a:graphic>
+                <wp14:sizeRelH relativeFrom="margin">
+                  <wp14:pctWidth>0</wp14:pctWidth>
+                </wp14:sizeRelH>
+                <wp14:sizeRelV relativeFrom="margin">
+                  <wp14:pctHeight>0</wp14:pctHeight>
+                </wp14:sizeRelV>
+              </wp:anchor>
+            </w:drawing>
+          </mc:Choice>
+          <mc:Fallback>
+            <w:pict>
+              <v:shape w14:anchorId="2DD8C031" id="Text_x0020_Box_x0020_2" o:spid="_x0000_s1035" type="#_x0000_t202" style="position:absolute;margin-left:48.8pt;margin-top:47.9pt;width:36.1pt;height:27pt;z-index:251661312;visibility:visible;mso-wrap-style:square;mso-width-percent:0;mso-height-percent:0;mso-wrap-distance-left:9pt;mso-wrap-distance-top:0;mso-wrap-distance-right:9pt;mso-wrap-distance-bottom:0;mso-position-horizontal:absolute;mso-position-horizontal-relative:text;mso-position-vertical:absolute;mso-position-vertical-relative:text;mso-width-percent:0;mso-height-percent:0;mso-width-relative:margin;mso-height-relative:margin;v-text-anchor:top" o:gfxdata="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" filled="f" stroked="f">
+                <v:textbox>
+                  <w:txbxContent>
+                    <w:p>
+                      <w:pPr>
+                        <w:jc w:val="center"/>
+                        <w:rPr>
+                          <w:lang w:val="en-US"/>
+                        </w:rPr>
+                      </w:pPr>
+                      <w:r>
+                        <w:rPr>
+                          <w:lang w:val="en-US"/>
+                        </w:rPr>
+                        <w:t>&lt;</w:t>
+                      </w:r>
+                    </w:p>
+                  </w:txbxContent>
+                </v:textbox>
+                <w10:wrap type="square"/>
+              </v:shape>
+            </w:pict>
+          </mc:Fallback>
+        </mc:AlternateContent>
+      </w:r>
+      <w:r>
+        <w:rPr>
+          <w:noProof/>
+          <w:lang w:eastAsia="en-GB"/>
+        </w:rPr>
+        <mc:AlternateContent>
+          <mc:Choice Requires="wps">
+            <w:drawing>
+              <wp:anchor distT="0" distB="0" distL="114300" distR="114300" simplePos="0" relativeHeight="251663360" behindDoc="0" locked="0" layoutInCell="1" allowOverlap="1" wp14:anchorId="3C4CA18A" wp14:editId="35C53C46">
+                <wp:simplePos x="0" y="0"/>
+                <wp:positionH relativeFrom="column">
+                  <wp:posOffset>165735</wp:posOffset>
+                </wp:positionH>
+                <wp:positionV relativeFrom="paragraph">
+                  <wp:posOffset>1301750</wp:posOffset>
+                </wp:positionV>
+                <wp:extent cx="458470" cy="342900"/>
+                <wp:effectExtent l="0" t="0" r="0" b="12700"/>
+                <wp:wrapSquare wrapText="bothSides"/>
+                <wp:docPr id="3" name="Text Box 3"/>
+                <wp:cNvGraphicFramePr/>
+                <a:graphic xmlns:a="http://schemas.openxmlformats.org/drawingml/2006/main">
+                  <a:graphicData uri="http://schemas.microsoft.com/office/word/2010/wordprocessingShape">
+                    <wps:wsp>
+                      <wps:cNvSpPr txBox="1"/>
+                      <wps:spPr>
+                        <a:xfrm>
+                          <a:off x="0" y="0"/>
+                          <a:ext cx="458470" cy="342900"/>
+                        </a:xfrm>
+                        <a:prstGeom prst="rect">
+                          <a:avLst/>
+                        </a:prstGeom>
+                        <a:noFill/>
+                        <a:ln>
+                          <a:noFill/>
+                        </a:ln>
+                        <a:effectLst/>
+                      </wps:spPr>
+                      <wps:style>
+                        <a:lnRef idx="0">
+                          <a:schemeClr val="accent1"/>
+                        </a:lnRef>
+                        <a:fillRef idx="0">
+                          <a:schemeClr val="accent1"/>
+                        </a:fillRef>
+                        <a:effectRef idx="0">
+                          <a:schemeClr val="accent1"/>
+                        </a:effectRef>
+                        <a:fontRef idx="minor">
+                          <a:schemeClr val="dk1"/>
+                        </a:fontRef>
+                      </wps:style>
+                      <wps:txbx>
+                        <w:txbxContent>
+                          <w:p>
+                            <w:pPr>
+                              <w:jc w:val="center"/>
+                              <w:rPr>
+                                <w:lang w:val="en-US"/>
+                              </w:rPr>
+                            </w:pPr>
+                            <w:r>
+                              <w:rPr>
+                                <w:lang w:val="en-US"/>
+                              </w:rPr>
+                              <w:t>a</w:t>
+                            </w:r>
+                          </w:p>
+                        </w:txbxContent>
+                      </wps:txbx>
+                      <wps:bodyPr rot="0" spcFirstLastPara="0" vertOverflow="overflow" horzOverflow="overflow" vert="horz" wrap="square" lIns="91440" tIns="45720" rIns="91440" bIns="45720" numCol="1" spcCol="0" rtlCol="0" fromWordArt="0" anchor="t" anchorCtr="0" forceAA="0" compatLnSpc="1">
+                        <a:prstTxWarp prst="textNoShape">
+                          <a:avLst/>
+                        </a:prstTxWarp>
+                        <a:noAutofit/>
+                      </wps:bodyPr>
+                    </wps:wsp>
+                  </a:graphicData>
+                </a:graphic>
+                <wp14:sizeRelH relativeFrom="margin">
+                  <wp14:pctWidth>0</wp14:pctWidth>
+                </wp14:sizeRelH>
+                <wp14:sizeRelV relativeFrom="margin">
+                  <wp14:pctHeight>0</wp14:pctHeight>
+                </wp14:sizeRelV>
+              </wp:anchor>
+            </w:drawing>
+          </mc:Choice>
+          <mc:Fallback>
+            <w:pict>
+              <v:shape w14:anchorId="3C4CA18A" id="Text_x0020_Box_x0020_3" o:spid="_x0000_s1036" type="#_x0000_t202" style="position:absolute;margin-left:13.05pt;margin-top:102.5pt;width:36.1pt;height:27pt;z-index:251663360;visibility:visible;mso-wrap-style:square;mso-width-percent:0;mso-height-percent:0;mso-wrap-distance-left:9pt;mso-wrap-distance-top:0;mso-wrap-distance-right:9pt;mso-wrap-distance-bottom:0;mso-position-horizontal:absolute;mso-position-horizontal-relative:text;mso-position-vertical:absolute;mso-position-vertical-relative:text;mso-width-percent:0;mso-height-percent:0;mso-width-relative:margin;mso-height-relative:margin;v-text-anchor:top" o:gfxdata="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" filled="f" stroked="f">
+                <v:textbox>
+                  <w:txbxContent>
+                    <w:p>
+                      <w:pPr>
+                        <w:jc w:val="center"/>
+                        <w:rPr>
+                          <w:lang w:val="en-US"/>
+                        </w:rPr>
+                      </w:pPr>
+                      <w:r>
+                        <w:rPr>
+                          <w:lang w:val="en-US"/>
+                        </w:rPr>
+                        <w:t>a</w:t>
+                      </w:r>
+                    </w:p>
+                  </w:txbxContent>
+                </v:textbox>
+                <w10:wrap type="square"/>
+              </v:shape>
+            </w:pict>
+          </mc:Fallback>
+        </mc:AlternateContent>
+      </w:r>
+      <w:r>
+        <w:rPr>
+          <w:noProof/>
+          <w:lang w:eastAsia="en-GB"/>
+        </w:rPr>
+        <mc:AlternateContent>
+          <mc:Choice Requires="wps">
+            <w:drawing>
+              <wp:anchor distT="0" distB="0" distL="114300" distR="114300" simplePos="0" relativeHeight="251659264" behindDoc="0" locked="0" layoutInCell="1" allowOverlap="1" wp14:anchorId="39739D9B" wp14:editId="6130BFE0">
+                <wp:simplePos x="0" y="0"/>
+                <wp:positionH relativeFrom="column">
+                  <wp:posOffset>2448560</wp:posOffset>
+                </wp:positionH>
+                <wp:positionV relativeFrom="paragraph">
+                  <wp:posOffset>37465</wp:posOffset>
+                </wp:positionV>
+                <wp:extent cx="458470" cy="342900"/>
+                <wp:effectExtent l="0" t="0" r="0" b="12700"/>
+                <wp:wrapSquare wrapText="bothSides"/>
+                <wp:docPr id="1" name="Text Box 1"/>
+                <wp:cNvGraphicFramePr/>
+                <a:graphic xmlns:a="http://schemas.openxmlformats.org/drawingml/2006/main">
+                  <a:graphicData uri="http://schemas.microsoft.com/office/word/2010/wordprocessingShape">
+                    <wps:wsp>
+                      <wps:cNvSpPr txBox="1"/>
+                      <wps:spPr>
+                        <a:xfrm>
+                          <a:off x="0" y="0"/>
+                          <a:ext cx="458470" cy="342900"/>
+                        </a:xfrm>
+                        <a:prstGeom prst="rect">
+                          <a:avLst/>
+                        </a:prstGeom>
+                        <a:noFill/>
+                        <a:ln>
+                          <a:noFill/>
+                        </a:ln>
+                        <a:effectLst/>
+                      </wps:spPr>
+                      <wps:style>
+                        <a:lnRef idx="0">
+                          <a:schemeClr val="accent1"/>
+                        </a:lnRef>
+                        <a:fillRef idx="0">
+                          <a:schemeClr val="accent1"/>
+                        </a:fillRef>
+                        <a:effectRef idx="0">
+                          <a:schemeClr val="accent1"/>
+                        </a:effectRef>
+                        <a:fontRef idx="minor">
+                          <a:schemeClr val="dk1"/>
+                        </a:fontRef>
+                      </wps:style>
+                      <wps:txbx>
+                        <w:txbxContent>
+                          <w:p>
+                            <w:pPr>
+                              <w:jc w:val="center"/>
+                              <w:rPr>
+                                <w:lang w:val="en-US"/>
+                              </w:rPr>
+                            </w:pPr>
+                            <w:r>
+                              <w:rPr>
+                                <w:lang w:val="en-US"/>
+                              </w:rPr>
+                              <w:t>If</w:t>
+                            </w:r>
+                          </w:p>
+                        </w:txbxContent>
+                      </wps:txbx>
+                      <wps:bodyPr rot="0" spcFirstLastPara="0" vertOverflow="overflow" horzOverflow="overflow" vert="horz" wrap="square" lIns="91440" tIns="45720" rIns="91440" bIns="45720" numCol="1" spcCol="0" rtlCol="0" fromWordArt="0" anchor="t" anchorCtr="0" forceAA="0" compatLnSpc="1">
+                        <a:prstTxWarp prst="textNoShape">
+                          <a:avLst/>
+                        </a:prstTxWarp>
+                        <a:noAutofit/>
+                      </wps:bodyPr>
+                    </wps:wsp>
+                  </a:graphicData>
+                </a:graphic>
+                <wp14:sizeRelH relativeFrom="margin">
+                  <wp14:pctWidth>0</wp14:pctWidth>
+                </wp14:sizeRelH>
+                <wp14:sizeRelV relativeFrom="margin">
+                  <wp14:pctHeight>0</wp14:pctHeight>
+                </wp14:sizeRelV>
+              </wp:anchor>
+            </w:drawing>
+          </mc:Choice>
+          <mc:Fallback>
+            <w:pict>
+              <v:shape w14:anchorId="39739D9B" id="Text_x0020_Box_x0020_1" o:spid="_x0000_s1037" type="#_x0000_t202" style="position:absolute;margin-left:192.8pt;margin-top:2.95pt;width:36.1pt;height:27pt;z-index:251659264;visibility:visible;mso-wrap-style:square;mso-width-percent:0;mso-height-percent:0;mso-wrap-distance-left:9pt;mso-wrap-distance-top:0;mso-wrap-distance-right:9pt;mso-wrap-distance-bottom:0;mso-position-horizontal:absolute;mso-position-horizontal-relative:text;mso-position-vertical:absolute;mso-position-vertical-relative:text;mso-width-percent:0;mso-height-percent:0;mso-width-relative:margin;mso-height-relative:margin;v-text-anchor:top" o:gfxdata="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" filled="f" stroked="f">
+                <v:textbox>
+                  <w:txbxContent>
+                    <w:p>
+                      <w:pPr>
+                        <w:jc w:val="center"/>
+                        <w:rPr>
+                          <w:lang w:val="en-US"/>
+                        </w:rPr>
+                      </w:pPr>
+                      <w:r>
+                        <w:rPr>
+                          <w:lang w:val="en-US"/>
+                        </w:rPr>
+                        <w:t>If</w:t>
+                      </w:r>
+                    </w:p>
+                  </w:txbxContent>
+                </v:textbox>
+                <w10:wrap type="square"/>
+              </v:shape>
+            </w:pict>
+          </mc:Fallback>
+        </mc:AlternateContent>
+      </w:r>
     </w:p>
     <w:sectPr>
       <w:pgSz w:w="11900" w:h="16840"/>
@@ -718,6 +2744,59 @@
 <file path=word/numbering.xml><?xml version="1.0" encoding="utf-8"?>
 <w:numbering xmlns:wpc="http://schemas.microsoft.com/office/word/2010/wordprocessingCanvas" xmlns:mo="http://schemas.microsoft.com/office/mac/office/2008/main" xmlns:mc="http://schemas.openxmlformats.org/markup-compatibility/2006" xmlns:mv="urn:schemas-microsoft-com:mac:vml" xmlns:o="urn:schemas-microsoft-com:office:office" xmlns:r="http://schemas.openxmlformats.org/officeDocument/2006/relationships" xmlns:m="http://schemas.openxmlformats.org/officeDocument/2006/math" xmlns:v="urn:schemas-microsoft-com:vml" xmlns:wp14="http://schemas.microsoft.com/office/word/2010/wordprocessingDrawing" xmlns:wp="http://schemas.openxmlformats.org/drawingml/2006/wordprocessingDrawing" xmlns:w10="urn:schemas-microsoft-com:office:word" xmlns:w="http://schemas.openxmlformats.org/wordprocessingml/2006/main" xmlns:w14="http://schemas.microsoft.com/office/word/2010/wordml" xmlns:w15="http://schemas.microsoft.com/office/word/2012/wordml" xmlns:wpg="http://schemas.microsoft.com/office/word/2010/wordprocessingGroup" xmlns:wpi="http://schemas.microsoft.com/office/word/2010/wordprocessingInk" xmlns:wne="http://schemas.microsoft.com/office/word/2006/wordml" xmlns:wps="http://schemas.microsoft.com/office/word/2010/wordprocessingShape" mc:Ignorable="w14 w15 wp14">
   <w:abstractNum w:abstractNumId="0">
+    <w:nsid w:val="00000001"/>
+    <w:multiLevelType w:val="hybridMultilevel"/>
+    <w:tmpl w:val="00000001"/>
+    <w:lvl w:ilvl="0" w:tplc="00000001">
+      <w:numFmt w:val="bullet"/>
+      <w:lvlText w:val="."/>
+      <w:lvlJc w:val="left"/>
+      <w:pPr>
+        <w:ind w:left="720" w:hanging="360"/>
+      </w:pPr>
+    </w:lvl>
+    <w:lvl w:ilvl="1" w:tplc="FFFFFFFF">
+      <w:numFmt w:val="decimal"/>
+      <w:lvlText w:val=""/>
+      <w:lvlJc w:val="left"/>
+    </w:lvl>
+    <w:lvl w:ilvl="2" w:tplc="FFFFFFFF">
+      <w:numFmt w:val="decimal"/>
+      <w:lvlText w:val=""/>
+      <w:lvlJc w:val="left"/>
+    </w:lvl>
+    <w:lvl w:ilvl="3" w:tplc="FFFFFFFF">
+      <w:numFmt w:val="decimal"/>
+      <w:lvlText w:val=""/>
+      <w:lvlJc w:val="left"/>
+    </w:lvl>
+    <w:lvl w:ilvl="4" w:tplc="FFFFFFFF">
+      <w:numFmt w:val="decimal"/>
+      <w:lvlText w:val=""/>
+      <w:lvlJc w:val="left"/>
+    </w:lvl>
+    <w:lvl w:ilvl="5" w:tplc="FFFFFFFF">
+      <w:numFmt w:val="decimal"/>
+      <w:lvlText w:val=""/>
+      <w:lvlJc w:val="left"/>
+    </w:lvl>
+    <w:lvl w:ilvl="6" w:tplc="FFFFFFFF">
+      <w:numFmt w:val="decimal"/>
+      <w:lvlText w:val=""/>
+      <w:lvlJc w:val="left"/>
+    </w:lvl>
+    <w:lvl w:ilvl="7" w:tplc="FFFFFFFF">
+      <w:numFmt w:val="decimal"/>
+      <w:lvlText w:val=""/>
+      <w:lvlJc w:val="left"/>
+    </w:lvl>
+    <w:lvl w:ilvl="8" w:tplc="FFFFFFFF">
+      <w:numFmt w:val="decimal"/>
+      <w:lvlText w:val=""/>
+      <w:lvlJc w:val="left"/>
+    </w:lvl>
+  </w:abstractNum>
+  <w:abstractNum w:abstractNumId="1">
     <w:nsid w:val="21CA7D24"/>
     <w:multiLevelType w:val="hybridMultilevel"/>
     <w:tmpl w:val="8C120A82"/>
@@ -807,6 +2886,9 @@
     </w:lvl>
   </w:abstractNum>
   <w:num w:numId="1">
+    <w:abstractNumId w:val="1"/>
+  </w:num>
+  <w:num w:numId="2">
     <w:abstractNumId w:val="0"/>
   </w:num>
 </w:numbering>

</xml_diff>